<commit_message>
Add array rotation and binary sorting implementations
Added Java and Python implementations for rotating arrays, and Java, JavaScript, and Python implementations for sorting binary arrays (containing only 0s and 1s). Updated documentation files with additional information.
</commit_message>
<xml_diff>
--- a/Extra information.docx
+++ b/Extra information.docx
@@ -4714,10 +4714,3174 @@
         <w:t>1 2 3 5 6</w:t>
       </w:r>
     </w:p>
-    <w:p>
+    <w:p/>
+    <w:p/>
+    <w:p/>
+    <w:p/>
+    <w:p/>
+    <w:p/>
+    <w:p/>
+    <w:p/>
+    <w:p/>
+    <w:p/>
+    <w:p/>
+    <w:p/>
+    <w:p/>
+    <w:p/>
+    <w:p/>
+    <w:p/>
+    <w:p/>
+    <w:p/>
+    <w:p/>
+    <w:p/>
+    <w:p/>
+    <w:p/>
+    <w:p/>
+    <w:p>
+      <w:pPr>
+        <w:pStyle w:val="NormalWeb"/>
+      </w:pPr>
+      <w:r>
+        <w:lastRenderedPageBreak/>
+        <w:t xml:space="preserve">Let’s now go </w:t>
+      </w:r>
+      <w:r>
+        <w:rPr>
+          <w:rStyle w:val="Strong"/>
+        </w:rPr>
+        <w:t xml:space="preserve">deep into the </w:t>
+      </w:r>
+      <w:r>
+        <w:rPr>
+          <w:rStyle w:val="HTMLCode"/>
+          <w:b/>
+          <w:bCs/>
+        </w:rPr>
+        <w:t>%</w:t>
+      </w:r>
+      <w:r>
+        <w:rPr>
+          <w:rStyle w:val="Strong"/>
+        </w:rPr>
+        <w:t xml:space="preserve"> (modulus operator)</w:t>
+      </w:r>
+      <w:r>
+        <w:t xml:space="preserve"> in </w:t>
+      </w:r>
+      <w:r>
+        <w:rPr>
+          <w:rStyle w:val="Strong"/>
+        </w:rPr>
+        <w:t>programming</w:t>
+      </w:r>
+      <w:r>
+        <w:t xml:space="preserve"> — with clear </w:t>
+      </w:r>
+      <w:r>
+        <w:rPr>
+          <w:rStyle w:val="Strong"/>
+        </w:rPr>
+        <w:t>rules, examples, and tricks</w:t>
+      </w:r>
+      <w:r>
+        <w:t xml:space="preserve"> </w:t>
+      </w:r>
+      <w:r>
+        <w:rPr>
+          <w:rFonts w:ascii="Segoe UI Symbol" w:hAnsi="Segoe UI Symbol" w:cs="Segoe UI Symbol"/>
+        </w:rPr>
+        <w:t>👇</w:t>
+      </w:r>
+    </w:p>
+    <w:p>
+      <w:r>
+        <w:pict>
+          <v:rect id="_x0000_i1031" style="width:0;height:1.5pt" o:hralign="center" o:hrstd="t" o:hr="t" fillcolor="#a0a0a0" stroked="f"/>
+        </w:pict>
+      </w:r>
+    </w:p>
+    <w:p>
+      <w:pPr>
+        <w:pStyle w:val="Heading2"/>
+      </w:pPr>
+      <w:r>
+        <w:rPr>
+          <w:rFonts w:ascii="Segoe UI Symbol" w:hAnsi="Segoe UI Symbol" w:cs="Segoe UI Symbol"/>
+        </w:rPr>
+        <w:t>💻</w:t>
+      </w:r>
+      <w:r>
+        <w:t xml:space="preserve"> </w:t>
+      </w:r>
+      <w:r>
+        <w:rPr>
+          <w:rStyle w:val="Strong"/>
+          <w:b w:val="0"/>
+          <w:bCs w:val="0"/>
+        </w:rPr>
+        <w:t>The Modulus Operator (%)</w:t>
+      </w:r>
+    </w:p>
+    <w:p>
+      <w:pPr>
+        <w:pStyle w:val="Heading3"/>
+      </w:pPr>
+      <w:r>
+        <w:t xml:space="preserve">🧠 </w:t>
+      </w:r>
+      <w:r>
+        <w:rPr>
+          <w:rStyle w:val="Strong"/>
+          <w:b/>
+          <w:bCs/>
+        </w:rPr>
+        <w:t>What It Does</w:t>
+      </w:r>
+    </w:p>
+    <w:p>
+      <w:pPr>
+        <w:pStyle w:val="NormalWeb"/>
+      </w:pPr>
+      <w:r>
+        <w:t xml:space="preserve">The </w:t>
+      </w:r>
+      <w:r>
+        <w:rPr>
+          <w:rStyle w:val="Strong"/>
+        </w:rPr>
+        <w:t>modulus operator (</w:t>
+      </w:r>
+      <w:r>
+        <w:rPr>
+          <w:rStyle w:val="HTMLCode"/>
+          <w:b/>
+          <w:bCs/>
+        </w:rPr>
+        <w:t>%</w:t>
+      </w:r>
+      <w:r>
+        <w:rPr>
+          <w:rStyle w:val="Strong"/>
+        </w:rPr>
+        <w:t>)</w:t>
+      </w:r>
+      <w:r>
+        <w:t xml:space="preserve"> gives you the </w:t>
+      </w:r>
+      <w:r>
+        <w:rPr>
+          <w:rStyle w:val="Strong"/>
+        </w:rPr>
+        <w:t>remainder</w:t>
+      </w:r>
+      <w:r>
+        <w:t xml:space="preserve"> after dividing one number by another.</w:t>
+      </w:r>
+    </w:p>
+    <w:p>
+      <w:pPr>
+        <w:pStyle w:val="NormalWeb"/>
+      </w:pPr>
+      <w:r>
+        <w:t>So if you divide:</w:t>
+      </w:r>
+    </w:p>
+    <w:p>
+      <w:proofErr w:type="spellStart"/>
+      <w:r>
+        <w:rPr>
+          <w:rStyle w:val="katex-mathml"/>
+        </w:rPr>
+        <w:t>a÷ba</w:t>
+      </w:r>
+      <w:proofErr w:type="spellEnd"/>
+      <w:r>
+        <w:rPr>
+          <w:rStyle w:val="katex-mathml"/>
+        </w:rPr>
+        <w:t xml:space="preserve"> \div </w:t>
+      </w:r>
+      <w:proofErr w:type="spellStart"/>
+      <w:r>
+        <w:rPr>
+          <w:rStyle w:val="katex-mathml"/>
+        </w:rPr>
+        <w:t>b</w:t>
+      </w:r>
+      <w:r>
+        <w:rPr>
+          <w:rStyle w:val="mord"/>
+        </w:rPr>
+        <w:t>a</w:t>
+      </w:r>
+      <w:r>
+        <w:rPr>
+          <w:rStyle w:val="mbin"/>
+        </w:rPr>
+        <w:t>÷</w:t>
+      </w:r>
+      <w:r>
+        <w:rPr>
+          <w:rStyle w:val="mord"/>
+        </w:rPr>
+        <w:t>b</w:t>
+      </w:r>
+      <w:proofErr w:type="spellEnd"/>
+      <w:r>
+        <w:t xml:space="preserve"> </w:t>
+      </w:r>
+    </w:p>
+    <w:p>
+      <w:pPr>
+        <w:pStyle w:val="NormalWeb"/>
+      </w:pPr>
+      <w:r>
+        <w:t>Then:</w:t>
+      </w:r>
+    </w:p>
+    <w:p>
+      <w:proofErr w:type="spellStart"/>
+      <w:r>
+        <w:rPr>
+          <w:rStyle w:val="katex-mathml"/>
+        </w:rPr>
+        <w:t>a%b</w:t>
+      </w:r>
+      <w:proofErr w:type="spellEnd"/>
+      <w:r>
+        <w:rPr>
+          <w:rStyle w:val="katex-mathml"/>
+        </w:rPr>
+        <w:t>=</w:t>
+      </w:r>
+      <w:proofErr w:type="spellStart"/>
+      <w:r>
+        <w:rPr>
+          <w:rStyle w:val="katex-mathml"/>
+        </w:rPr>
+        <w:t>remaindera</w:t>
+      </w:r>
+      <w:proofErr w:type="spellEnd"/>
+      <w:r>
+        <w:rPr>
+          <w:rStyle w:val="katex-mathml"/>
+        </w:rPr>
+        <w:t xml:space="preserve"> \% b = \text{remainder}</w:t>
+      </w:r>
+      <w:proofErr w:type="spellStart"/>
+      <w:r>
+        <w:rPr>
+          <w:rStyle w:val="mord"/>
+        </w:rPr>
+        <w:t>a%b</w:t>
+      </w:r>
+      <w:proofErr w:type="spellEnd"/>
+      <w:r>
+        <w:rPr>
+          <w:rStyle w:val="mrel"/>
+        </w:rPr>
+        <w:t>=</w:t>
+      </w:r>
+      <w:r>
+        <w:rPr>
+          <w:rStyle w:val="mord"/>
+        </w:rPr>
+        <w:t>remainder</w:t>
+      </w:r>
+      <w:r>
+        <w:t xml:space="preserve"> </w:t>
+      </w:r>
+    </w:p>
+    <w:p>
+      <w:r>
+        <w:pict>
+          <v:rect id="_x0000_i1032" style="width:0;height:1.5pt" o:hralign="center" o:hrstd="t" o:hr="t" fillcolor="#a0a0a0" stroked="f"/>
+        </w:pict>
+      </w:r>
+    </w:p>
+    <w:p>
+      <w:pPr>
+        <w:pStyle w:val="Heading3"/>
+      </w:pPr>
+      <w:r>
+        <w:rPr>
+          <w:rFonts w:ascii="Segoe UI Symbol" w:hAnsi="Segoe UI Symbol" w:cs="Segoe UI Symbol"/>
+        </w:rPr>
+        <w:t>🔢</w:t>
+      </w:r>
+      <w:r>
+        <w:t xml:space="preserve"> </w:t>
+      </w:r>
+      <w:r>
+        <w:rPr>
+          <w:rStyle w:val="Strong"/>
+          <w:b/>
+          <w:bCs/>
+        </w:rPr>
+        <w:t>Examples</w:t>
+      </w:r>
+    </w:p>
+    <w:tbl>
+      <w:tblPr>
+        <w:tblW w:w="0" w:type="auto"/>
+        <w:tblCellSpacing w:w="15" w:type="dxa"/>
+        <w:tblCellMar>
+          <w:top w:w="15" w:type="dxa"/>
+          <w:left w:w="15" w:type="dxa"/>
+          <w:bottom w:w="15" w:type="dxa"/>
+          <w:right w:w="15" w:type="dxa"/>
+        </w:tblCellMar>
+        <w:tblLook w:val="04A0" w:firstRow="1" w:lastRow="0" w:firstColumn="1" w:lastColumn="0" w:noHBand="0" w:noVBand="1"/>
+      </w:tblPr>
+      <w:tblGrid>
+        <w:gridCol w:w="1057"/>
+        <w:gridCol w:w="2071"/>
+        <w:gridCol w:w="1062"/>
+        <w:gridCol w:w="646"/>
+      </w:tblGrid>
+      <w:tr>
+        <w:trPr>
+          <w:tblHeader/>
+          <w:tblCellSpacing w:w="15" w:type="dxa"/>
+        </w:trPr>
+        <w:tc>
+          <w:tcPr>
+            <w:tcW w:w="0" w:type="auto"/>
+            <w:vAlign w:val="center"/>
+            <w:hideMark/>
+          </w:tcPr>
+          <w:p>
+            <w:pPr>
+              <w:jc w:val="center"/>
+              <w:rPr>
+                <w:b/>
+                <w:bCs/>
+              </w:rPr>
+            </w:pPr>
+            <w:r>
+              <w:rPr>
+                <w:b/>
+                <w:bCs/>
+              </w:rPr>
+              <w:t>Expression</w:t>
+            </w:r>
+          </w:p>
+        </w:tc>
+        <w:tc>
+          <w:tcPr>
+            <w:tcW w:w="0" w:type="auto"/>
+            <w:vAlign w:val="center"/>
+            <w:hideMark/>
+          </w:tcPr>
+          <w:p>
+            <w:pPr>
+              <w:jc w:val="center"/>
+              <w:rPr>
+                <w:b/>
+                <w:bCs/>
+              </w:rPr>
+            </w:pPr>
+            <w:r>
+              <w:rPr>
+                <w:b/>
+                <w:bCs/>
+              </w:rPr>
+              <w:t>Division</w:t>
+            </w:r>
+          </w:p>
+        </w:tc>
+        <w:tc>
+          <w:tcPr>
+            <w:tcW w:w="0" w:type="auto"/>
+            <w:vAlign w:val="center"/>
+            <w:hideMark/>
+          </w:tcPr>
+          <w:p>
+            <w:pPr>
+              <w:jc w:val="center"/>
+              <w:rPr>
+                <w:b/>
+                <w:bCs/>
+              </w:rPr>
+            </w:pPr>
+            <w:r>
+              <w:rPr>
+                <w:b/>
+                <w:bCs/>
+              </w:rPr>
+              <w:t>Remainder</w:t>
+            </w:r>
+          </w:p>
+        </w:tc>
+        <w:tc>
+          <w:tcPr>
+            <w:tcW w:w="0" w:type="auto"/>
+            <w:vAlign w:val="center"/>
+            <w:hideMark/>
+          </w:tcPr>
+          <w:p>
+            <w:pPr>
+              <w:jc w:val="center"/>
+              <w:rPr>
+                <w:b/>
+                <w:bCs/>
+              </w:rPr>
+            </w:pPr>
+            <w:r>
+              <w:rPr>
+                <w:b/>
+                <w:bCs/>
+              </w:rPr>
+              <w:t>Result</w:t>
+            </w:r>
+          </w:p>
+        </w:tc>
+      </w:tr>
+      <w:tr>
+        <w:trPr>
+          <w:tblCellSpacing w:w="15" w:type="dxa"/>
+        </w:trPr>
+        <w:tc>
+          <w:tcPr>
+            <w:tcW w:w="0" w:type="auto"/>
+            <w:vAlign w:val="center"/>
+            <w:hideMark/>
+          </w:tcPr>
+          <w:p>
+            <w:r>
+              <w:rPr>
+                <w:rStyle w:val="HTMLCode"/>
+                <w:rFonts w:eastAsiaTheme="minorHAnsi"/>
+              </w:rPr>
+              <w:t>7 % 3</w:t>
+            </w:r>
+          </w:p>
+        </w:tc>
+        <w:tc>
+          <w:tcPr>
+            <w:tcW w:w="0" w:type="auto"/>
+            <w:vAlign w:val="center"/>
+            <w:hideMark/>
+          </w:tcPr>
+          <w:p>
+            <w:r>
+              <w:t xml:space="preserve">7 ÷ 3 = 2 remainder </w:t>
+            </w:r>
+            <w:r>
+              <w:rPr>
+                <w:rStyle w:val="Strong"/>
+              </w:rPr>
+              <w:t>1</w:t>
+            </w:r>
+          </w:p>
+        </w:tc>
+        <w:tc>
+          <w:tcPr>
+            <w:tcW w:w="0" w:type="auto"/>
+            <w:vAlign w:val="center"/>
+            <w:hideMark/>
+          </w:tcPr>
+          <w:p>
+            <w:r>
+              <w:rPr>
+                <w:rStyle w:val="Strong"/>
+              </w:rPr>
+              <w:t>1</w:t>
+            </w:r>
+          </w:p>
+        </w:tc>
+        <w:tc>
+          <w:tcPr>
+            <w:tcW w:w="0" w:type="auto"/>
+            <w:vAlign w:val="center"/>
+            <w:hideMark/>
+          </w:tcPr>
+          <w:p/>
+        </w:tc>
+      </w:tr>
+      <w:tr>
+        <w:trPr>
+          <w:tblCellSpacing w:w="15" w:type="dxa"/>
+        </w:trPr>
+        <w:tc>
+          <w:tcPr>
+            <w:tcW w:w="0" w:type="auto"/>
+            <w:vAlign w:val="center"/>
+            <w:hideMark/>
+          </w:tcPr>
+          <w:p>
+            <w:pPr>
+              <w:rPr>
+                <w:sz w:val="24"/>
+                <w:szCs w:val="24"/>
+              </w:rPr>
+            </w:pPr>
+            <w:r>
+              <w:rPr>
+                <w:rStyle w:val="HTMLCode"/>
+                <w:rFonts w:eastAsiaTheme="minorHAnsi"/>
+              </w:rPr>
+              <w:t>10 % 4</w:t>
+            </w:r>
+          </w:p>
+        </w:tc>
+        <w:tc>
+          <w:tcPr>
+            <w:tcW w:w="0" w:type="auto"/>
+            <w:vAlign w:val="center"/>
+            <w:hideMark/>
+          </w:tcPr>
+          <w:p>
+            <w:r>
+              <w:t xml:space="preserve">10 ÷ 4 = 2 remainder </w:t>
+            </w:r>
+            <w:r>
+              <w:rPr>
+                <w:rStyle w:val="Strong"/>
+              </w:rPr>
+              <w:t>2</w:t>
+            </w:r>
+          </w:p>
+        </w:tc>
+        <w:tc>
+          <w:tcPr>
+            <w:tcW w:w="0" w:type="auto"/>
+            <w:vAlign w:val="center"/>
+            <w:hideMark/>
+          </w:tcPr>
+          <w:p>
+            <w:r>
+              <w:rPr>
+                <w:rStyle w:val="Strong"/>
+              </w:rPr>
+              <w:t>2</w:t>
+            </w:r>
+          </w:p>
+        </w:tc>
+        <w:tc>
+          <w:tcPr>
+            <w:tcW w:w="0" w:type="auto"/>
+            <w:vAlign w:val="center"/>
+            <w:hideMark/>
+          </w:tcPr>
+          <w:p/>
+        </w:tc>
+      </w:tr>
+      <w:tr>
+        <w:trPr>
+          <w:tblCellSpacing w:w="15" w:type="dxa"/>
+        </w:trPr>
+        <w:tc>
+          <w:tcPr>
+            <w:tcW w:w="0" w:type="auto"/>
+            <w:vAlign w:val="center"/>
+            <w:hideMark/>
+          </w:tcPr>
+          <w:p>
+            <w:pPr>
+              <w:rPr>
+                <w:sz w:val="24"/>
+                <w:szCs w:val="24"/>
+              </w:rPr>
+            </w:pPr>
+            <w:r>
+              <w:rPr>
+                <w:rStyle w:val="HTMLCode"/>
+                <w:rFonts w:eastAsiaTheme="minorHAnsi"/>
+              </w:rPr>
+              <w:t>9 % 3</w:t>
+            </w:r>
+          </w:p>
+        </w:tc>
+        <w:tc>
+          <w:tcPr>
+            <w:tcW w:w="0" w:type="auto"/>
+            <w:vAlign w:val="center"/>
+            <w:hideMark/>
+          </w:tcPr>
+          <w:p>
+            <w:r>
+              <w:t xml:space="preserve">9 ÷ 3 = 3 remainder </w:t>
+            </w:r>
+            <w:r>
+              <w:rPr>
+                <w:rStyle w:val="Strong"/>
+              </w:rPr>
+              <w:t>0</w:t>
+            </w:r>
+          </w:p>
+        </w:tc>
+        <w:tc>
+          <w:tcPr>
+            <w:tcW w:w="0" w:type="auto"/>
+            <w:vAlign w:val="center"/>
+            <w:hideMark/>
+          </w:tcPr>
+          <w:p>
+            <w:r>
+              <w:rPr>
+                <w:rStyle w:val="Strong"/>
+              </w:rPr>
+              <w:t>0</w:t>
+            </w:r>
+          </w:p>
+        </w:tc>
+        <w:tc>
+          <w:tcPr>
+            <w:tcW w:w="0" w:type="auto"/>
+            <w:vAlign w:val="center"/>
+            <w:hideMark/>
+          </w:tcPr>
+          <w:p/>
+        </w:tc>
+      </w:tr>
+      <w:tr>
+        <w:trPr>
+          <w:tblCellSpacing w:w="15" w:type="dxa"/>
+        </w:trPr>
+        <w:tc>
+          <w:tcPr>
+            <w:tcW w:w="0" w:type="auto"/>
+            <w:vAlign w:val="center"/>
+            <w:hideMark/>
+          </w:tcPr>
+          <w:p>
+            <w:pPr>
+              <w:rPr>
+                <w:sz w:val="24"/>
+                <w:szCs w:val="24"/>
+              </w:rPr>
+            </w:pPr>
+            <w:r>
+              <w:rPr>
+                <w:rStyle w:val="HTMLCode"/>
+                <w:rFonts w:eastAsiaTheme="minorHAnsi"/>
+              </w:rPr>
+              <w:t>15 % 6</w:t>
+            </w:r>
+          </w:p>
+        </w:tc>
+        <w:tc>
+          <w:tcPr>
+            <w:tcW w:w="0" w:type="auto"/>
+            <w:vAlign w:val="center"/>
+            <w:hideMark/>
+          </w:tcPr>
+          <w:p>
+            <w:r>
+              <w:t xml:space="preserve">15 ÷ 6 = 2 remainder </w:t>
+            </w:r>
+            <w:r>
+              <w:rPr>
+                <w:rStyle w:val="Strong"/>
+              </w:rPr>
+              <w:t>3</w:t>
+            </w:r>
+          </w:p>
+        </w:tc>
+        <w:tc>
+          <w:tcPr>
+            <w:tcW w:w="0" w:type="auto"/>
+            <w:vAlign w:val="center"/>
+            <w:hideMark/>
+          </w:tcPr>
+          <w:p>
+            <w:r>
+              <w:rPr>
+                <w:rStyle w:val="Strong"/>
+              </w:rPr>
+              <w:t>3</w:t>
+            </w:r>
+          </w:p>
+        </w:tc>
+        <w:tc>
+          <w:tcPr>
+            <w:tcW w:w="0" w:type="auto"/>
+            <w:vAlign w:val="center"/>
+            <w:hideMark/>
+          </w:tcPr>
+          <w:p/>
+        </w:tc>
+      </w:tr>
+    </w:tbl>
+    <w:p>
+      <w:pPr>
+        <w:pStyle w:val="NormalWeb"/>
+      </w:pPr>
+      <w:r>
+        <w:t>So:</w:t>
+      </w:r>
+    </w:p>
+    <w:p>
+      <w:pPr>
+        <w:pStyle w:val="HTMLPreformatted"/>
+        <w:rPr>
+          <w:rStyle w:val="HTMLCode"/>
+        </w:rPr>
+      </w:pPr>
+      <w:r>
+        <w:rPr>
+          <w:rStyle w:val="hljs-number"/>
+          <w:rFonts w:eastAsiaTheme="majorEastAsia"/>
+        </w:rPr>
+        <w:t>7</w:t>
+      </w:r>
+      <w:r>
+        <w:rPr>
+          <w:rStyle w:val="HTMLCode"/>
+        </w:rPr>
+        <w:t xml:space="preserve"> % </w:t>
+      </w:r>
+      <w:r>
+        <w:rPr>
+          <w:rStyle w:val="hljs-number"/>
+          <w:rFonts w:eastAsiaTheme="majorEastAsia"/>
+        </w:rPr>
+        <w:t>3</w:t>
+      </w:r>
+      <w:r>
+        <w:rPr>
+          <w:rStyle w:val="HTMLCode"/>
+        </w:rPr>
+        <w:t xml:space="preserve"> = </w:t>
+      </w:r>
+      <w:r>
+        <w:rPr>
+          <w:rStyle w:val="hljs-number"/>
+          <w:rFonts w:eastAsiaTheme="majorEastAsia"/>
+        </w:rPr>
+        <w:t>1</w:t>
+      </w:r>
+    </w:p>
+    <w:p>
+      <w:pPr>
+        <w:pStyle w:val="HTMLPreformatted"/>
+        <w:rPr>
+          <w:rStyle w:val="HTMLCode"/>
+        </w:rPr>
+      </w:pPr>
+      <w:r>
+        <w:rPr>
+          <w:rStyle w:val="hljs-number"/>
+          <w:rFonts w:eastAsiaTheme="majorEastAsia"/>
+        </w:rPr>
+        <w:t>10</w:t>
+      </w:r>
+      <w:r>
+        <w:rPr>
+          <w:rStyle w:val="HTMLCode"/>
+        </w:rPr>
+        <w:t xml:space="preserve"> % </w:t>
+      </w:r>
+      <w:r>
+        <w:rPr>
+          <w:rStyle w:val="hljs-number"/>
+          <w:rFonts w:eastAsiaTheme="majorEastAsia"/>
+        </w:rPr>
+        <w:t>4</w:t>
+      </w:r>
+      <w:r>
+        <w:rPr>
+          <w:rStyle w:val="HTMLCode"/>
+        </w:rPr>
+        <w:t xml:space="preserve"> = </w:t>
+      </w:r>
+      <w:r>
+        <w:rPr>
+          <w:rStyle w:val="hljs-number"/>
+          <w:rFonts w:eastAsiaTheme="majorEastAsia"/>
+        </w:rPr>
+        <w:t>2</w:t>
+      </w:r>
+    </w:p>
+    <w:p>
+      <w:pPr>
+        <w:pStyle w:val="HTMLPreformatted"/>
+        <w:rPr>
+          <w:rStyle w:val="HTMLCode"/>
+        </w:rPr>
+      </w:pPr>
+      <w:r>
+        <w:rPr>
+          <w:rStyle w:val="hljs-number"/>
+          <w:rFonts w:eastAsiaTheme="majorEastAsia"/>
+        </w:rPr>
+        <w:t>9</w:t>
+      </w:r>
+      <w:r>
+        <w:rPr>
+          <w:rStyle w:val="HTMLCode"/>
+        </w:rPr>
+        <w:t xml:space="preserve"> % </w:t>
+      </w:r>
+      <w:r>
+        <w:rPr>
+          <w:rStyle w:val="hljs-number"/>
+          <w:rFonts w:eastAsiaTheme="majorEastAsia"/>
+        </w:rPr>
+        <w:t>3</w:t>
+      </w:r>
+      <w:r>
+        <w:rPr>
+          <w:rStyle w:val="HTMLCode"/>
+        </w:rPr>
+        <w:t xml:space="preserve"> = </w:t>
+      </w:r>
+      <w:r>
+        <w:rPr>
+          <w:rStyle w:val="hljs-number"/>
+          <w:rFonts w:eastAsiaTheme="majorEastAsia"/>
+        </w:rPr>
+        <w:t>0</w:t>
+      </w:r>
+    </w:p>
+    <w:p>
+      <w:r>
+        <w:pict>
+          <v:rect id="_x0000_i1033" style="width:0;height:1.5pt" o:hralign="center" o:hrstd="t" o:hr="t" fillcolor="#a0a0a0" stroked="f"/>
+        </w:pict>
+      </w:r>
+    </w:p>
+    <w:p>
+      <w:pPr>
+        <w:pStyle w:val="Heading3"/>
+      </w:pPr>
+      <w:r>
+        <w:rPr>
+          <w:rFonts w:ascii="Segoe UI Symbol" w:hAnsi="Segoe UI Symbol" w:cs="Segoe UI Symbol"/>
+        </w:rPr>
+        <w:t>⚙️</w:t>
+      </w:r>
+      <w:r>
+        <w:t xml:space="preserve"> </w:t>
+      </w:r>
+      <w:r>
+        <w:rPr>
+          <w:rStyle w:val="Strong"/>
+          <w:b/>
+          <w:bCs/>
+        </w:rPr>
+        <w:t>Rule</w:t>
+      </w:r>
+    </w:p>
+    <w:p>
+      <w:proofErr w:type="spellStart"/>
+      <w:r>
+        <w:rPr>
+          <w:rStyle w:val="katex-mathml"/>
+        </w:rPr>
+        <w:t>a%b</w:t>
+      </w:r>
+      <w:proofErr w:type="spellEnd"/>
+      <w:r>
+        <w:rPr>
+          <w:rStyle w:val="katex-mathml"/>
+        </w:rPr>
+        <w:t>=a - (b × floor(a / b))a \% b = \text{a - (b × floor(a / b))}</w:t>
+      </w:r>
+      <w:proofErr w:type="spellStart"/>
+      <w:r>
+        <w:rPr>
+          <w:rStyle w:val="mord"/>
+        </w:rPr>
+        <w:t>a%b</w:t>
+      </w:r>
+      <w:proofErr w:type="spellEnd"/>
+      <w:r>
+        <w:rPr>
+          <w:rStyle w:val="mrel"/>
+        </w:rPr>
+        <w:t>=</w:t>
+      </w:r>
+      <w:r>
+        <w:rPr>
+          <w:rStyle w:val="mord"/>
+        </w:rPr>
+        <w:t>a - (b × floor(a / b))</w:t>
+      </w:r>
+      <w:r>
+        <w:t xml:space="preserve"> </w:t>
+      </w:r>
+    </w:p>
+    <w:p>
+      <w:pPr>
+        <w:pStyle w:val="NormalWeb"/>
+      </w:pPr>
+      <w:r>
+        <w:t>That’s the math formula computers use.</w:t>
+      </w:r>
+    </w:p>
+    <w:p>
+      <w:pPr>
+        <w:pStyle w:val="NormalWeb"/>
+      </w:pPr>
+      <w:r>
+        <w:lastRenderedPageBreak/>
+        <w:t>Example:</w:t>
+      </w:r>
+    </w:p>
+    <w:p>
+      <w:r>
+        <w:rPr>
+          <w:rStyle w:val="katex-mathml"/>
+        </w:rPr>
+        <w:t>10%4=10−(4×2)=210 \% 4 = 10 - (4 × 2) = 2</w:t>
+      </w:r>
+      <w:r>
+        <w:rPr>
+          <w:rStyle w:val="mord"/>
+        </w:rPr>
+        <w:t>10%4</w:t>
+      </w:r>
+      <w:r>
+        <w:rPr>
+          <w:rStyle w:val="mrel"/>
+        </w:rPr>
+        <w:t>=</w:t>
+      </w:r>
+      <w:r>
+        <w:rPr>
+          <w:rStyle w:val="mord"/>
+        </w:rPr>
+        <w:t>10</w:t>
+      </w:r>
+      <w:r>
+        <w:rPr>
+          <w:rStyle w:val="mbin"/>
+        </w:rPr>
+        <w:t>−</w:t>
+      </w:r>
+      <w:r>
+        <w:rPr>
+          <w:rStyle w:val="mopen"/>
+        </w:rPr>
+        <w:t>(</w:t>
+      </w:r>
+      <w:r>
+        <w:rPr>
+          <w:rStyle w:val="mord"/>
+        </w:rPr>
+        <w:t>4</w:t>
+      </w:r>
+      <w:r>
+        <w:rPr>
+          <w:rStyle w:val="mbin"/>
+        </w:rPr>
+        <w:t>×</w:t>
+      </w:r>
+      <w:r>
+        <w:rPr>
+          <w:rStyle w:val="mord"/>
+        </w:rPr>
+        <w:t>2</w:t>
+      </w:r>
+      <w:r>
+        <w:rPr>
+          <w:rStyle w:val="mclose"/>
+        </w:rPr>
+        <w:t>)</w:t>
+      </w:r>
+      <w:r>
+        <w:rPr>
+          <w:rStyle w:val="mrel"/>
+        </w:rPr>
+        <w:t>=</w:t>
+      </w:r>
+      <w:r>
+        <w:rPr>
+          <w:rStyle w:val="mord"/>
+        </w:rPr>
+        <w:t>2</w:t>
+      </w:r>
+      <w:r>
+        <w:t xml:space="preserve"> </w:t>
+      </w:r>
+    </w:p>
+    <w:p>
+      <w:r>
+        <w:pict>
+          <v:rect id="_x0000_i1034" style="width:0;height:1.5pt" o:hralign="center" o:hrstd="t" o:hr="t" fillcolor="#a0a0a0" stroked="f"/>
+        </w:pict>
+      </w:r>
+    </w:p>
+    <w:p>
+      <w:pPr>
+        <w:pStyle w:val="Heading3"/>
+      </w:pPr>
+      <w:r>
+        <w:t xml:space="preserve">🧩 </w:t>
+      </w:r>
+      <w:r>
+        <w:rPr>
+          <w:rStyle w:val="Strong"/>
+          <w:b/>
+          <w:bCs/>
+        </w:rPr>
+        <w:t>Useful Real-Life Uses of %</w:t>
+      </w:r>
+    </w:p>
+    <w:tbl>
+      <w:tblPr>
+        <w:tblW w:w="0" w:type="auto"/>
+        <w:tblCellSpacing w:w="15" w:type="dxa"/>
+        <w:tblCellMar>
+          <w:top w:w="15" w:type="dxa"/>
+          <w:left w:w="15" w:type="dxa"/>
+          <w:bottom w:w="15" w:type="dxa"/>
+          <w:right w:w="15" w:type="dxa"/>
+        </w:tblCellMar>
+        <w:tblLook w:val="04A0" w:firstRow="1" w:lastRow="0" w:firstColumn="1" w:lastColumn="0" w:noHBand="0" w:noVBand="1"/>
+      </w:tblPr>
+      <w:tblGrid>
+        <w:gridCol w:w="1561"/>
+        <w:gridCol w:w="2101"/>
+        <w:gridCol w:w="3010"/>
+      </w:tblGrid>
+      <w:tr>
+        <w:trPr>
+          <w:tblHeader/>
+          <w:tblCellSpacing w:w="15" w:type="dxa"/>
+        </w:trPr>
+        <w:tc>
+          <w:tcPr>
+            <w:tcW w:w="0" w:type="auto"/>
+            <w:vAlign w:val="center"/>
+            <w:hideMark/>
+          </w:tcPr>
+          <w:p>
+            <w:pPr>
+              <w:jc w:val="center"/>
+              <w:rPr>
+                <w:b/>
+                <w:bCs/>
+              </w:rPr>
+            </w:pPr>
+            <w:r>
+              <w:rPr>
+                <w:b/>
+                <w:bCs/>
+              </w:rPr>
+              <w:t>Purpose</w:t>
+            </w:r>
+          </w:p>
+        </w:tc>
+        <w:tc>
+          <w:tcPr>
+            <w:tcW w:w="0" w:type="auto"/>
+            <w:vAlign w:val="center"/>
+            <w:hideMark/>
+          </w:tcPr>
+          <w:p>
+            <w:pPr>
+              <w:jc w:val="center"/>
+              <w:rPr>
+                <w:b/>
+                <w:bCs/>
+              </w:rPr>
+            </w:pPr>
+            <w:r>
+              <w:rPr>
+                <w:b/>
+                <w:bCs/>
+              </w:rPr>
+              <w:t>Example</w:t>
+            </w:r>
+          </w:p>
+        </w:tc>
+        <w:tc>
+          <w:tcPr>
+            <w:tcW w:w="0" w:type="auto"/>
+            <w:vAlign w:val="center"/>
+            <w:hideMark/>
+          </w:tcPr>
+          <w:p>
+            <w:pPr>
+              <w:jc w:val="center"/>
+              <w:rPr>
+                <w:b/>
+                <w:bCs/>
+              </w:rPr>
+            </w:pPr>
+            <w:r>
+              <w:rPr>
+                <w:b/>
+                <w:bCs/>
+              </w:rPr>
+              <w:t>Explanation</w:t>
+            </w:r>
+          </w:p>
+        </w:tc>
+      </w:tr>
+      <w:tr>
+        <w:trPr>
+          <w:tblCellSpacing w:w="15" w:type="dxa"/>
+        </w:trPr>
+        <w:tc>
+          <w:tcPr>
+            <w:tcW w:w="0" w:type="auto"/>
+            <w:vAlign w:val="center"/>
+            <w:hideMark/>
+          </w:tcPr>
+          <w:p>
+            <w:r>
+              <w:rPr>
+                <w:rStyle w:val="Strong"/>
+              </w:rPr>
+              <w:t>Check even/odd</w:t>
+            </w:r>
+          </w:p>
+        </w:tc>
+        <w:tc>
+          <w:tcPr>
+            <w:tcW w:w="0" w:type="auto"/>
+            <w:vAlign w:val="center"/>
+            <w:hideMark/>
+          </w:tcPr>
+          <w:p>
+            <w:r>
+              <w:rPr>
+                <w:rStyle w:val="HTMLCode"/>
+                <w:rFonts w:eastAsiaTheme="minorHAnsi"/>
+              </w:rPr>
+              <w:t>if (</w:t>
+            </w:r>
+            <w:proofErr w:type="spellStart"/>
+            <w:r>
+              <w:rPr>
+                <w:rStyle w:val="HTMLCode"/>
+                <w:rFonts w:eastAsiaTheme="minorHAnsi"/>
+              </w:rPr>
+              <w:t>num</w:t>
+            </w:r>
+            <w:proofErr w:type="spellEnd"/>
+            <w:r>
+              <w:rPr>
+                <w:rStyle w:val="HTMLCode"/>
+                <w:rFonts w:eastAsiaTheme="minorHAnsi"/>
+              </w:rPr>
+              <w:t xml:space="preserve"> % 2 == 0)</w:t>
+            </w:r>
+          </w:p>
+        </w:tc>
+        <w:tc>
+          <w:tcPr>
+            <w:tcW w:w="0" w:type="auto"/>
+            <w:vAlign w:val="center"/>
+            <w:hideMark/>
+          </w:tcPr>
+          <w:p>
+            <w:r>
+              <w:t>Even number check</w:t>
+            </w:r>
+          </w:p>
+        </w:tc>
+      </w:tr>
+      <w:tr>
+        <w:trPr>
+          <w:tblCellSpacing w:w="15" w:type="dxa"/>
+        </w:trPr>
+        <w:tc>
+          <w:tcPr>
+            <w:tcW w:w="0" w:type="auto"/>
+            <w:vAlign w:val="center"/>
+            <w:hideMark/>
+          </w:tcPr>
+          <w:p>
+            <w:r>
+              <w:rPr>
+                <w:rStyle w:val="Strong"/>
+              </w:rPr>
+              <w:t>Repeat pattern</w:t>
+            </w:r>
+          </w:p>
+        </w:tc>
+        <w:tc>
+          <w:tcPr>
+            <w:tcW w:w="0" w:type="auto"/>
+            <w:vAlign w:val="center"/>
+            <w:hideMark/>
+          </w:tcPr>
+          <w:p>
+            <w:r>
+              <w:rPr>
+                <w:rStyle w:val="HTMLCode"/>
+                <w:rFonts w:eastAsiaTheme="minorHAnsi"/>
+              </w:rPr>
+              <w:t>index % 3</w:t>
+            </w:r>
+          </w:p>
+        </w:tc>
+        <w:tc>
+          <w:tcPr>
+            <w:tcW w:w="0" w:type="auto"/>
+            <w:vAlign w:val="center"/>
+            <w:hideMark/>
+          </w:tcPr>
+          <w:p>
+            <w:r>
+              <w:t>Cycles values 0,1,2,0,1,2...</w:t>
+            </w:r>
+          </w:p>
+        </w:tc>
+      </w:tr>
+      <w:tr>
+        <w:trPr>
+          <w:tblCellSpacing w:w="15" w:type="dxa"/>
+        </w:trPr>
+        <w:tc>
+          <w:tcPr>
+            <w:tcW w:w="0" w:type="auto"/>
+            <w:vAlign w:val="center"/>
+            <w:hideMark/>
+          </w:tcPr>
+          <w:p>
+            <w:r>
+              <w:rPr>
+                <w:rStyle w:val="Strong"/>
+              </w:rPr>
+              <w:t>Find last digit</w:t>
+            </w:r>
+          </w:p>
+        </w:tc>
+        <w:tc>
+          <w:tcPr>
+            <w:tcW w:w="0" w:type="auto"/>
+            <w:vAlign w:val="center"/>
+            <w:hideMark/>
+          </w:tcPr>
+          <w:p>
+            <w:proofErr w:type="spellStart"/>
+            <w:r>
+              <w:rPr>
+                <w:rStyle w:val="HTMLCode"/>
+                <w:rFonts w:eastAsiaTheme="minorHAnsi"/>
+              </w:rPr>
+              <w:t>num</w:t>
+            </w:r>
+            <w:proofErr w:type="spellEnd"/>
+            <w:r>
+              <w:rPr>
+                <w:rStyle w:val="HTMLCode"/>
+                <w:rFonts w:eastAsiaTheme="minorHAnsi"/>
+              </w:rPr>
+              <w:t xml:space="preserve"> % 10</w:t>
+            </w:r>
+          </w:p>
+        </w:tc>
+        <w:tc>
+          <w:tcPr>
+            <w:tcW w:w="0" w:type="auto"/>
+            <w:vAlign w:val="center"/>
+            <w:hideMark/>
+          </w:tcPr>
+          <w:p>
+            <w:r>
+              <w:t>Last digit of a number</w:t>
+            </w:r>
+          </w:p>
+        </w:tc>
+      </w:tr>
+      <w:tr>
+        <w:trPr>
+          <w:tblCellSpacing w:w="15" w:type="dxa"/>
+        </w:trPr>
+        <w:tc>
+          <w:tcPr>
+            <w:tcW w:w="0" w:type="auto"/>
+            <w:vAlign w:val="center"/>
+            <w:hideMark/>
+          </w:tcPr>
+          <w:p>
+            <w:r>
+              <w:rPr>
+                <w:rStyle w:val="Strong"/>
+              </w:rPr>
+              <w:t>Clock cycles</w:t>
+            </w:r>
+          </w:p>
+        </w:tc>
+        <w:tc>
+          <w:tcPr>
+            <w:tcW w:w="0" w:type="auto"/>
+            <w:vAlign w:val="center"/>
+            <w:hideMark/>
+          </w:tcPr>
+          <w:p>
+            <w:r>
+              <w:rPr>
+                <w:rStyle w:val="HTMLCode"/>
+                <w:rFonts w:eastAsiaTheme="minorHAnsi"/>
+              </w:rPr>
+              <w:t>(hour % 12)</w:t>
+            </w:r>
+          </w:p>
+        </w:tc>
+        <w:tc>
+          <w:tcPr>
+            <w:tcW w:w="0" w:type="auto"/>
+            <w:vAlign w:val="center"/>
+            <w:hideMark/>
+          </w:tcPr>
+          <w:p>
+            <w:r>
+              <w:t>Convert 24-hour time to 12-hour</w:t>
+            </w:r>
+          </w:p>
+        </w:tc>
+      </w:tr>
+      <w:tr>
+        <w:trPr>
+          <w:tblCellSpacing w:w="15" w:type="dxa"/>
+        </w:trPr>
+        <w:tc>
+          <w:tcPr>
+            <w:tcW w:w="0" w:type="auto"/>
+            <w:vAlign w:val="center"/>
+            <w:hideMark/>
+          </w:tcPr>
+          <w:p>
+            <w:r>
+              <w:rPr>
+                <w:rStyle w:val="Strong"/>
+              </w:rPr>
+              <w:t>Circular array</w:t>
+            </w:r>
+          </w:p>
+        </w:tc>
+        <w:tc>
+          <w:tcPr>
+            <w:tcW w:w="0" w:type="auto"/>
+            <w:vAlign w:val="center"/>
+            <w:hideMark/>
+          </w:tcPr>
+          <w:p>
+            <w:r>
+              <w:rPr>
+                <w:rStyle w:val="HTMLCode"/>
+                <w:rFonts w:eastAsiaTheme="minorHAnsi"/>
+              </w:rPr>
+              <w:t>(</w:t>
+            </w:r>
+            <w:proofErr w:type="spellStart"/>
+            <w:r>
+              <w:rPr>
+                <w:rStyle w:val="HTMLCode"/>
+                <w:rFonts w:eastAsiaTheme="minorHAnsi"/>
+              </w:rPr>
+              <w:t>i</w:t>
+            </w:r>
+            <w:proofErr w:type="spellEnd"/>
+            <w:r>
+              <w:rPr>
+                <w:rStyle w:val="HTMLCode"/>
+                <w:rFonts w:eastAsiaTheme="minorHAnsi"/>
+              </w:rPr>
+              <w:t xml:space="preserve"> + 1) % size</w:t>
+            </w:r>
+          </w:p>
+        </w:tc>
+        <w:tc>
+          <w:tcPr>
+            <w:tcW w:w="0" w:type="auto"/>
+            <w:vAlign w:val="center"/>
+            <w:hideMark/>
+          </w:tcPr>
+          <w:p>
+            <w:r>
+              <w:t>Wrap around index in arrays</w:t>
+            </w:r>
+          </w:p>
+        </w:tc>
+      </w:tr>
+    </w:tbl>
+    <w:p>
+      <w:r>
+        <w:pict>
+          <v:rect id="_x0000_i1035" style="width:0;height:1.5pt" o:hralign="center" o:hrstd="t" o:hr="t" fillcolor="#a0a0a0" stroked="f"/>
+        </w:pict>
+      </w:r>
+    </w:p>
+    <w:p>
+      <w:pPr>
+        <w:pStyle w:val="Heading3"/>
+      </w:pPr>
+      <w:r>
+        <w:t xml:space="preserve">🧮 </w:t>
+      </w:r>
+      <w:r>
+        <w:rPr>
+          <w:rStyle w:val="Strong"/>
+          <w:b/>
+          <w:bCs/>
+        </w:rPr>
+        <w:t>Example in Code</w:t>
+      </w:r>
+    </w:p>
+    <w:p>
+      <w:pPr>
+        <w:pStyle w:val="Heading4"/>
+      </w:pPr>
+      <w:r>
+        <w:t>Python:</w:t>
+      </w:r>
+    </w:p>
+    <w:p>
+      <w:pPr>
+        <w:pStyle w:val="HTMLPreformatted"/>
+        <w:rPr>
+          <w:rStyle w:val="HTMLCode"/>
+        </w:rPr>
+      </w:pPr>
+      <w:r>
+        <w:rPr>
+          <w:rStyle w:val="hljs-keyword"/>
+        </w:rPr>
+        <w:t>for</w:t>
+      </w:r>
+      <w:r>
+        <w:rPr>
+          <w:rStyle w:val="HTMLCode"/>
+        </w:rPr>
+        <w:t xml:space="preserve"> </w:t>
+      </w:r>
+      <w:proofErr w:type="spellStart"/>
+      <w:r>
+        <w:rPr>
+          <w:rStyle w:val="HTMLCode"/>
+        </w:rPr>
+        <w:t>i</w:t>
+      </w:r>
+      <w:proofErr w:type="spellEnd"/>
+      <w:r>
+        <w:rPr>
+          <w:rStyle w:val="HTMLCode"/>
+        </w:rPr>
+        <w:t xml:space="preserve"> </w:t>
+      </w:r>
+      <w:r>
+        <w:rPr>
+          <w:rStyle w:val="hljs-keyword"/>
+        </w:rPr>
+        <w:t>in</w:t>
+      </w:r>
+      <w:r>
+        <w:rPr>
+          <w:rStyle w:val="HTMLCode"/>
+        </w:rPr>
+        <w:t xml:space="preserve"> </w:t>
+      </w:r>
+      <w:r>
+        <w:rPr>
+          <w:rStyle w:val="hljs-builtin"/>
+        </w:rPr>
+        <w:t>range</w:t>
+      </w:r>
+      <w:r>
+        <w:rPr>
+          <w:rStyle w:val="HTMLCode"/>
+        </w:rPr>
+        <w:t>(</w:t>
+      </w:r>
+      <w:r>
+        <w:rPr>
+          <w:rStyle w:val="hljs-number"/>
+          <w:rFonts w:eastAsiaTheme="majorEastAsia"/>
+        </w:rPr>
+        <w:t>1</w:t>
+      </w:r>
+      <w:r>
+        <w:rPr>
+          <w:rStyle w:val="HTMLCode"/>
+        </w:rPr>
+        <w:t xml:space="preserve">, </w:t>
+      </w:r>
+      <w:r>
+        <w:rPr>
+          <w:rStyle w:val="hljs-number"/>
+          <w:rFonts w:eastAsiaTheme="majorEastAsia"/>
+        </w:rPr>
+        <w:t>6</w:t>
+      </w:r>
+      <w:r>
+        <w:rPr>
+          <w:rStyle w:val="HTMLCode"/>
+        </w:rPr>
+        <w:t>):</w:t>
+      </w:r>
+    </w:p>
+    <w:p>
+      <w:pPr>
+        <w:pStyle w:val="HTMLPreformatted"/>
+        <w:rPr>
+          <w:rStyle w:val="HTMLCode"/>
+        </w:rPr>
+      </w:pPr>
+      <w:r>
+        <w:rPr>
+          <w:rStyle w:val="HTMLCode"/>
+        </w:rPr>
+        <w:t xml:space="preserve">    </w:t>
+      </w:r>
+      <w:r>
+        <w:rPr>
+          <w:rStyle w:val="hljs-keyword"/>
+        </w:rPr>
+        <w:t>if</w:t>
+      </w:r>
+      <w:r>
+        <w:rPr>
+          <w:rStyle w:val="HTMLCode"/>
+        </w:rPr>
+        <w:t xml:space="preserve"> </w:t>
+      </w:r>
+      <w:proofErr w:type="spellStart"/>
+      <w:r>
+        <w:rPr>
+          <w:rStyle w:val="HTMLCode"/>
+        </w:rPr>
+        <w:t>i</w:t>
+      </w:r>
+      <w:proofErr w:type="spellEnd"/>
+      <w:r>
+        <w:rPr>
+          <w:rStyle w:val="HTMLCode"/>
+        </w:rPr>
+        <w:t xml:space="preserve"> % </w:t>
+      </w:r>
+      <w:r>
+        <w:rPr>
+          <w:rStyle w:val="hljs-number"/>
+          <w:rFonts w:eastAsiaTheme="majorEastAsia"/>
+        </w:rPr>
+        <w:t>2</w:t>
+      </w:r>
+      <w:r>
+        <w:rPr>
+          <w:rStyle w:val="HTMLCode"/>
+        </w:rPr>
+        <w:t xml:space="preserve"> == </w:t>
+      </w:r>
+      <w:r>
+        <w:rPr>
+          <w:rStyle w:val="hljs-number"/>
+          <w:rFonts w:eastAsiaTheme="majorEastAsia"/>
+        </w:rPr>
+        <w:t>0</w:t>
+      </w:r>
+      <w:r>
+        <w:rPr>
+          <w:rStyle w:val="HTMLCode"/>
+        </w:rPr>
+        <w:t>:</w:t>
+      </w:r>
+    </w:p>
+    <w:p>
+      <w:pPr>
+        <w:pStyle w:val="HTMLPreformatted"/>
+        <w:rPr>
+          <w:rStyle w:val="HTMLCode"/>
+        </w:rPr>
+      </w:pPr>
+      <w:r>
+        <w:rPr>
+          <w:rStyle w:val="HTMLCode"/>
+        </w:rPr>
+        <w:t xml:space="preserve">        </w:t>
+      </w:r>
+      <w:r>
+        <w:rPr>
+          <w:rStyle w:val="hljs-builtin"/>
+        </w:rPr>
+        <w:t>print</w:t>
+      </w:r>
+      <w:r>
+        <w:rPr>
+          <w:rStyle w:val="HTMLCode"/>
+        </w:rPr>
+        <w:t>(</w:t>
+      </w:r>
+      <w:proofErr w:type="spellStart"/>
+      <w:r>
+        <w:rPr>
+          <w:rStyle w:val="HTMLCode"/>
+        </w:rPr>
+        <w:t>i</w:t>
+      </w:r>
+      <w:proofErr w:type="spellEnd"/>
+      <w:r>
+        <w:rPr>
+          <w:rStyle w:val="HTMLCode"/>
+        </w:rPr>
+        <w:t xml:space="preserve">, </w:t>
+      </w:r>
+      <w:r>
+        <w:rPr>
+          <w:rStyle w:val="hljs-string"/>
+        </w:rPr>
+        <w:t>"is even"</w:t>
+      </w:r>
+      <w:r>
+        <w:rPr>
+          <w:rStyle w:val="HTMLCode"/>
+        </w:rPr>
+        <w:t>)</w:t>
+      </w:r>
+    </w:p>
+    <w:p>
+      <w:pPr>
+        <w:pStyle w:val="HTMLPreformatted"/>
+        <w:rPr>
+          <w:rStyle w:val="HTMLCode"/>
+        </w:rPr>
+      </w:pPr>
+      <w:r>
+        <w:rPr>
+          <w:rStyle w:val="HTMLCode"/>
+        </w:rPr>
+        <w:t xml:space="preserve">    </w:t>
+      </w:r>
+      <w:r>
+        <w:rPr>
+          <w:rStyle w:val="hljs-keyword"/>
+        </w:rPr>
+        <w:t>else</w:t>
+      </w:r>
+      <w:r>
+        <w:rPr>
+          <w:rStyle w:val="HTMLCode"/>
+        </w:rPr>
+        <w:t>:</w:t>
+      </w:r>
+    </w:p>
+    <w:p>
+      <w:pPr>
+        <w:pStyle w:val="HTMLPreformatted"/>
+        <w:rPr>
+          <w:rStyle w:val="HTMLCode"/>
+        </w:rPr>
+      </w:pPr>
+      <w:r>
+        <w:rPr>
+          <w:rStyle w:val="HTMLCode"/>
+        </w:rPr>
+        <w:t xml:space="preserve">        </w:t>
+      </w:r>
+      <w:r>
+        <w:rPr>
+          <w:rStyle w:val="hljs-builtin"/>
+        </w:rPr>
+        <w:t>print</w:t>
+      </w:r>
+      <w:r>
+        <w:rPr>
+          <w:rStyle w:val="HTMLCode"/>
+        </w:rPr>
+        <w:t>(</w:t>
+      </w:r>
+      <w:proofErr w:type="spellStart"/>
+      <w:r>
+        <w:rPr>
+          <w:rStyle w:val="HTMLCode"/>
+        </w:rPr>
+        <w:t>i</w:t>
+      </w:r>
+      <w:proofErr w:type="spellEnd"/>
+      <w:r>
+        <w:rPr>
+          <w:rStyle w:val="HTMLCode"/>
+        </w:rPr>
+        <w:t xml:space="preserve">, </w:t>
+      </w:r>
+      <w:r>
+        <w:rPr>
+          <w:rStyle w:val="hljs-string"/>
+        </w:rPr>
+        <w:t>"is odd"</w:t>
+      </w:r>
+      <w:r>
+        <w:rPr>
+          <w:rStyle w:val="HTMLCode"/>
+        </w:rPr>
+        <w:t>)</w:t>
+      </w:r>
+    </w:p>
+    <w:p>
+      <w:pPr>
+        <w:pStyle w:val="NormalWeb"/>
+      </w:pPr>
+      <w:r>
+        <w:rPr>
+          <w:rStyle w:val="Strong"/>
+        </w:rPr>
+        <w:t>Output:</w:t>
+      </w:r>
+    </w:p>
+    <w:p>
+      <w:pPr>
+        <w:pStyle w:val="HTMLPreformatted"/>
+        <w:rPr>
+          <w:rStyle w:val="HTMLCode"/>
+        </w:rPr>
+      </w:pPr>
+      <w:r>
+        <w:rPr>
+          <w:rStyle w:val="hljs-number"/>
+          <w:rFonts w:eastAsiaTheme="majorEastAsia"/>
+        </w:rPr>
+        <w:t>1</w:t>
+      </w:r>
+      <w:r>
+        <w:rPr>
+          <w:rStyle w:val="HTMLCode"/>
+        </w:rPr>
+        <w:t xml:space="preserve"> </w:t>
+      </w:r>
+      <w:r>
+        <w:rPr>
+          <w:rStyle w:val="hljs-keyword"/>
+        </w:rPr>
+        <w:t>is</w:t>
+      </w:r>
+      <w:r>
+        <w:rPr>
+          <w:rStyle w:val="HTMLCode"/>
+        </w:rPr>
+        <w:t xml:space="preserve"> odd</w:t>
+      </w:r>
+    </w:p>
+    <w:p>
+      <w:pPr>
+        <w:pStyle w:val="HTMLPreformatted"/>
+        <w:rPr>
+          <w:rStyle w:val="HTMLCode"/>
+        </w:rPr>
+      </w:pPr>
+      <w:r>
+        <w:rPr>
+          <w:rStyle w:val="hljs-number"/>
+          <w:rFonts w:eastAsiaTheme="majorEastAsia"/>
+        </w:rPr>
+        <w:t>2</w:t>
+      </w:r>
+      <w:r>
+        <w:rPr>
+          <w:rStyle w:val="HTMLCode"/>
+        </w:rPr>
+        <w:t xml:space="preserve"> </w:t>
+      </w:r>
+      <w:r>
+        <w:rPr>
+          <w:rStyle w:val="hljs-keyword"/>
+        </w:rPr>
+        <w:t>is</w:t>
+      </w:r>
+      <w:r>
+        <w:rPr>
+          <w:rStyle w:val="HTMLCode"/>
+        </w:rPr>
+        <w:t xml:space="preserve"> even</w:t>
+      </w:r>
+    </w:p>
+    <w:p>
+      <w:pPr>
+        <w:pStyle w:val="HTMLPreformatted"/>
+        <w:rPr>
+          <w:rStyle w:val="HTMLCode"/>
+        </w:rPr>
+      </w:pPr>
+      <w:r>
+        <w:rPr>
+          <w:rStyle w:val="hljs-number"/>
+          <w:rFonts w:eastAsiaTheme="majorEastAsia"/>
+        </w:rPr>
+        <w:t>3</w:t>
+      </w:r>
+      <w:r>
+        <w:rPr>
+          <w:rStyle w:val="HTMLCode"/>
+        </w:rPr>
+        <w:t xml:space="preserve"> </w:t>
+      </w:r>
+      <w:r>
+        <w:rPr>
+          <w:rStyle w:val="hljs-keyword"/>
+        </w:rPr>
+        <w:t>is</w:t>
+      </w:r>
+      <w:r>
+        <w:rPr>
+          <w:rStyle w:val="HTMLCode"/>
+        </w:rPr>
+        <w:t xml:space="preserve"> odd</w:t>
+      </w:r>
+    </w:p>
+    <w:p>
+      <w:pPr>
+        <w:pStyle w:val="HTMLPreformatted"/>
+        <w:rPr>
+          <w:rStyle w:val="HTMLCode"/>
+        </w:rPr>
+      </w:pPr>
+      <w:r>
+        <w:rPr>
+          <w:rStyle w:val="hljs-number"/>
+          <w:rFonts w:eastAsiaTheme="majorEastAsia"/>
+        </w:rPr>
+        <w:t>4</w:t>
+      </w:r>
+      <w:r>
+        <w:rPr>
+          <w:rStyle w:val="HTMLCode"/>
+        </w:rPr>
+        <w:t xml:space="preserve"> </w:t>
+      </w:r>
+      <w:r>
+        <w:rPr>
+          <w:rStyle w:val="hljs-keyword"/>
+        </w:rPr>
+        <w:t>is</w:t>
+      </w:r>
+      <w:r>
+        <w:rPr>
+          <w:rStyle w:val="HTMLCode"/>
+        </w:rPr>
+        <w:t xml:space="preserve"> even</w:t>
+      </w:r>
+    </w:p>
+    <w:p>
+      <w:pPr>
+        <w:pStyle w:val="HTMLPreformatted"/>
+        <w:rPr>
+          <w:rStyle w:val="HTMLCode"/>
+        </w:rPr>
+      </w:pPr>
+      <w:r>
+        <w:rPr>
+          <w:rStyle w:val="hljs-number"/>
+          <w:rFonts w:eastAsiaTheme="majorEastAsia"/>
+        </w:rPr>
+        <w:t>5</w:t>
+      </w:r>
+      <w:r>
+        <w:rPr>
+          <w:rStyle w:val="HTMLCode"/>
+        </w:rPr>
+        <w:t xml:space="preserve"> </w:t>
+      </w:r>
+      <w:r>
+        <w:rPr>
+          <w:rStyle w:val="hljs-keyword"/>
+        </w:rPr>
+        <w:t>is</w:t>
+      </w:r>
+      <w:r>
+        <w:rPr>
+          <w:rStyle w:val="HTMLCode"/>
+        </w:rPr>
+        <w:t xml:space="preserve"> odd</w:t>
+      </w:r>
+    </w:p>
+    <w:p>
+      <w:r>
+        <w:pict>
+          <v:rect id="_x0000_i1036" style="width:0;height:1.5pt" o:hralign="center" o:hrstd="t" o:hr="t" fillcolor="#a0a0a0" stroked="f"/>
+        </w:pict>
+      </w:r>
+    </w:p>
+    <w:p>
+      <w:pPr>
+        <w:pStyle w:val="Heading4"/>
+      </w:pPr>
+      <w:r>
+        <w:t>JavaScript:</w:t>
+      </w:r>
+    </w:p>
+    <w:p>
+      <w:pPr>
+        <w:pStyle w:val="HTMLPreformatted"/>
+        <w:rPr>
+          <w:rStyle w:val="HTMLCode"/>
+        </w:rPr>
+      </w:pPr>
+      <w:r>
+        <w:rPr>
+          <w:rStyle w:val="hljs-keyword"/>
+        </w:rPr>
+        <w:t>let</w:t>
+      </w:r>
+      <w:r>
+        <w:rPr>
+          <w:rStyle w:val="HTMLCode"/>
+        </w:rPr>
+        <w:t xml:space="preserve"> x = </w:t>
+      </w:r>
+      <w:r>
+        <w:rPr>
+          <w:rStyle w:val="hljs-number"/>
+          <w:rFonts w:eastAsiaTheme="majorEastAsia"/>
+        </w:rPr>
+        <w:t>17</w:t>
+      </w:r>
+      <w:r>
+        <w:rPr>
+          <w:rStyle w:val="HTMLCode"/>
+        </w:rPr>
+        <w:t>;</w:t>
+      </w:r>
+    </w:p>
+    <w:p>
+      <w:pPr>
+        <w:pStyle w:val="HTMLPreformatted"/>
+        <w:rPr>
+          <w:rStyle w:val="HTMLCode"/>
+        </w:rPr>
+      </w:pPr>
+      <w:r>
+        <w:rPr>
+          <w:rStyle w:val="hljs-keyword"/>
+        </w:rPr>
+        <w:t>let</w:t>
+      </w:r>
+      <w:r>
+        <w:rPr>
+          <w:rStyle w:val="HTMLCode"/>
+        </w:rPr>
+        <w:t xml:space="preserve"> y = </w:t>
+      </w:r>
+      <w:r>
+        <w:rPr>
+          <w:rStyle w:val="hljs-number"/>
+          <w:rFonts w:eastAsiaTheme="majorEastAsia"/>
+        </w:rPr>
+        <w:t>5</w:t>
+      </w:r>
+      <w:r>
+        <w:rPr>
+          <w:rStyle w:val="HTMLCode"/>
+        </w:rPr>
+        <w:t>;</w:t>
+      </w:r>
+    </w:p>
+    <w:p>
+      <w:pPr>
+        <w:pStyle w:val="HTMLPreformatted"/>
+        <w:rPr>
+          <w:rStyle w:val="HTMLCode"/>
+        </w:rPr>
+      </w:pPr>
+      <w:r>
+        <w:rPr>
+          <w:rStyle w:val="hljs-variable"/>
+        </w:rPr>
+        <w:t>console</w:t>
+      </w:r>
+      <w:r>
+        <w:rPr>
+          <w:rStyle w:val="HTMLCode"/>
+        </w:rPr>
+        <w:t>.</w:t>
+      </w:r>
+      <w:r>
+        <w:rPr>
+          <w:rStyle w:val="hljs-title"/>
+        </w:rPr>
+        <w:t>log</w:t>
+      </w:r>
+      <w:r>
+        <w:rPr>
+          <w:rStyle w:val="HTMLCode"/>
+        </w:rPr>
+        <w:t xml:space="preserve">(x % y); </w:t>
+      </w:r>
+      <w:r>
+        <w:rPr>
+          <w:rStyle w:val="hljs-comment"/>
+        </w:rPr>
+        <w:t>// Output: 2</w:t>
+      </w:r>
+    </w:p>
+    <w:p>
+      <w:pPr>
+        <w:pStyle w:val="NormalWeb"/>
+      </w:pPr>
+      <w:r>
+        <w:t xml:space="preserve">Because 17 ÷ 5 = 3 remainder </w:t>
+      </w:r>
+      <w:r>
+        <w:rPr>
+          <w:rStyle w:val="Strong"/>
+        </w:rPr>
+        <w:t>2</w:t>
+      </w:r>
+    </w:p>
+    <w:p>
+      <w:r>
+        <w:pict>
+          <v:rect id="_x0000_i1037" style="width:0;height:1.5pt" o:hralign="center" o:hrstd="t" o:hr="t" fillcolor="#a0a0a0" stroked="f"/>
+        </w:pict>
+      </w:r>
+    </w:p>
+    <w:p>
+      <w:pPr>
+        <w:pStyle w:val="Heading3"/>
+      </w:pPr>
+      <w:r>
+        <w:rPr>
+          <w:rFonts w:ascii="Segoe UI Symbol" w:hAnsi="Segoe UI Symbol" w:cs="Segoe UI Symbol"/>
+        </w:rPr>
+        <w:t>⚠️</w:t>
+      </w:r>
+      <w:r>
+        <w:t xml:space="preserve"> </w:t>
+      </w:r>
+      <w:r>
+        <w:rPr>
+          <w:rStyle w:val="Strong"/>
+          <w:b/>
+          <w:bCs/>
+        </w:rPr>
+        <w:t>Be Careful</w:t>
+      </w:r>
+    </w:p>
+    <w:p>
+      <w:pPr>
+        <w:pStyle w:val="NormalWeb"/>
+        <w:numPr>
+          <w:ilvl w:val="0"/>
+          <w:numId w:val="7"/>
+        </w:numPr>
+      </w:pPr>
+      <w:r>
+        <w:rPr>
+          <w:rStyle w:val="HTMLCode"/>
+        </w:rPr>
+        <w:lastRenderedPageBreak/>
+        <w:t>%</w:t>
+      </w:r>
+      <w:r>
+        <w:t xml:space="preserve"> works with </w:t>
+      </w:r>
+      <w:r>
+        <w:rPr>
+          <w:rStyle w:val="Strong"/>
+        </w:rPr>
+        <w:t>integers and floats</w:t>
+      </w:r>
+      <w:r>
+        <w:t xml:space="preserve"> (but float results can be tricky).</w:t>
+      </w:r>
+    </w:p>
+    <w:p>
+      <w:pPr>
+        <w:pStyle w:val="NormalWeb"/>
+        <w:numPr>
+          <w:ilvl w:val="0"/>
+          <w:numId w:val="7"/>
+        </w:numPr>
+      </w:pPr>
+      <w:r>
+        <w:t>Negative numbers also work, but results depend on language.</w:t>
+      </w:r>
+    </w:p>
+    <w:p>
+      <w:pPr>
+        <w:pStyle w:val="NormalWeb"/>
+      </w:pPr>
+      <w:r>
+        <w:t>Example:</w:t>
+      </w:r>
+    </w:p>
+    <w:p>
+      <w:pPr>
+        <w:pStyle w:val="HTMLPreformatted"/>
+        <w:rPr>
+          <w:rStyle w:val="HTMLCode"/>
+        </w:rPr>
+      </w:pPr>
+      <w:r>
+        <w:rPr>
+          <w:rStyle w:val="HTMLCode"/>
+        </w:rPr>
+        <w:t>-</w:t>
+      </w:r>
+      <w:r>
+        <w:rPr>
+          <w:rStyle w:val="hljs-number"/>
+          <w:rFonts w:eastAsiaTheme="majorEastAsia"/>
+        </w:rPr>
+        <w:t>7</w:t>
+      </w:r>
+      <w:r>
+        <w:rPr>
+          <w:rStyle w:val="HTMLCode"/>
+        </w:rPr>
+        <w:t xml:space="preserve"> % </w:t>
+      </w:r>
+      <w:r>
+        <w:rPr>
+          <w:rStyle w:val="hljs-number"/>
+          <w:rFonts w:eastAsiaTheme="majorEastAsia"/>
+        </w:rPr>
+        <w:t>3</w:t>
+      </w:r>
+      <w:r>
+        <w:rPr>
+          <w:rStyle w:val="HTMLCode"/>
+        </w:rPr>
+        <w:t xml:space="preserve"> = </w:t>
+      </w:r>
+      <w:r>
+        <w:rPr>
+          <w:rStyle w:val="hljs-number"/>
+          <w:rFonts w:eastAsiaTheme="majorEastAsia"/>
+        </w:rPr>
+        <w:t>2</w:t>
+      </w:r>
+      <w:r>
+        <w:rPr>
+          <w:rStyle w:val="HTMLCode"/>
+        </w:rPr>
+        <w:t xml:space="preserve">   </w:t>
+      </w:r>
+      <w:r>
+        <w:rPr>
+          <w:rStyle w:val="hljs-comment"/>
+        </w:rPr>
+        <w:t># in Python</w:t>
+      </w:r>
+    </w:p>
+    <w:p>
+      <w:r>
+        <w:pict>
+          <v:rect id="_x0000_i1038" style="width:0;height:1.5pt" o:hralign="center" o:hrstd="t" o:hr="t" fillcolor="#a0a0a0" stroked="f"/>
+        </w:pict>
+      </w:r>
+    </w:p>
+    <w:p>
+      <w:pPr>
+        <w:pStyle w:val="NormalWeb"/>
+      </w:pPr>
+      <w:r>
+        <w:t xml:space="preserve">Would you like me to show you </w:t>
+      </w:r>
+      <w:r>
+        <w:rPr>
+          <w:rStyle w:val="Strong"/>
+        </w:rPr>
+        <w:t xml:space="preserve">how to use </w:t>
+      </w:r>
+      <w:r>
+        <w:rPr>
+          <w:rStyle w:val="HTMLCode"/>
+          <w:b/>
+          <w:bCs/>
+        </w:rPr>
+        <w:t>%</w:t>
+      </w:r>
+      <w:r>
+        <w:rPr>
+          <w:rStyle w:val="Strong"/>
+        </w:rPr>
+        <w:t xml:space="preserve"> in Visual Basic (VB)</w:t>
+      </w:r>
+      <w:r>
+        <w:t xml:space="preserve"> too, since you use that language often?</w:t>
+      </w:r>
+    </w:p>
+    <w:p>
+      <w:pPr>
+        <w:pStyle w:val="Heading5"/>
+      </w:pPr>
+      <w:r>
+        <w:t>You said:</w:t>
+      </w:r>
+    </w:p>
+    <w:p>
+      <w:r>
+        <w:t>what if right side is bigger</w:t>
+      </w:r>
+    </w:p>
+    <w:p>
+      <w:pPr>
+        <w:pStyle w:val="Heading6"/>
+      </w:pPr>
+      <w:proofErr w:type="spellStart"/>
+      <w:r>
+        <w:t>ChatGPT</w:t>
+      </w:r>
+      <w:proofErr w:type="spellEnd"/>
+      <w:r>
+        <w:t xml:space="preserve"> said:</w:t>
+      </w:r>
+    </w:p>
+    <w:p>
+      <w:pPr>
+        <w:pStyle w:val="NormalWeb"/>
+      </w:pPr>
+      <w:r>
+        <w:t xml:space="preserve">Excellent question, </w:t>
+      </w:r>
+      <w:proofErr w:type="spellStart"/>
+      <w:r>
+        <w:t>Maaz</w:t>
+      </w:r>
+      <w:proofErr w:type="spellEnd"/>
+      <w:r>
+        <w:t xml:space="preserve"> </w:t>
+      </w:r>
+      <w:r>
+        <w:rPr>
+          <w:rFonts w:ascii="Segoe UI Symbol" w:hAnsi="Segoe UI Symbol" w:cs="Segoe UI Symbol"/>
+        </w:rPr>
+        <w:t>👏</w:t>
+      </w:r>
+    </w:p>
+    <w:p>
+      <w:pPr>
+        <w:pStyle w:val="NormalWeb"/>
+      </w:pPr>
+      <w:r>
+        <w:t>Let’s explain that clearly:</w:t>
+      </w:r>
+    </w:p>
+    <w:p>
+      <w:r>
+        <w:pict>
+          <v:rect id="_x0000_i1039" style="width:0;height:1.5pt" o:hralign="center" o:hrstd="t" o:hr="t" fillcolor="#a0a0a0" stroked="f"/>
+        </w:pict>
+      </w:r>
+    </w:p>
+    <w:p>
+      <w:pPr>
+        <w:pStyle w:val="Heading2"/>
+      </w:pPr>
+      <w:r>
+        <w:rPr>
+          <w:rFonts w:ascii="Segoe UI Symbol" w:hAnsi="Segoe UI Symbol" w:cs="Segoe UI Symbol"/>
+        </w:rPr>
+        <w:t>💻</w:t>
+      </w:r>
+      <w:r>
+        <w:t xml:space="preserve"> When the </w:t>
+      </w:r>
+      <w:r>
+        <w:rPr>
+          <w:rStyle w:val="Strong"/>
+          <w:b w:val="0"/>
+          <w:bCs w:val="0"/>
+        </w:rPr>
+        <w:t>Right Side Is Bigger</w:t>
+      </w:r>
+      <w:r>
+        <w:t xml:space="preserve"> in </w:t>
+      </w:r>
+      <w:r>
+        <w:rPr>
+          <w:rStyle w:val="HTMLCode"/>
+          <w:rFonts w:eastAsiaTheme="majorEastAsia"/>
+        </w:rPr>
+        <w:t>%</w:t>
+      </w:r>
+    </w:p>
+    <w:p>
+      <w:pPr>
+        <w:pStyle w:val="Heading3"/>
+      </w:pPr>
+      <w:r>
+        <w:t xml:space="preserve">🧠 </w:t>
+      </w:r>
+      <w:r>
+        <w:rPr>
+          <w:rStyle w:val="Strong"/>
+          <w:b/>
+          <w:bCs/>
+        </w:rPr>
+        <w:t>Rule</w:t>
+      </w:r>
+    </w:p>
+    <w:p>
+      <w:pPr>
+        <w:pStyle w:val="NormalWeb"/>
+      </w:pPr>
+      <w:r>
+        <w:t xml:space="preserve">If the </w:t>
+      </w:r>
+      <w:r>
+        <w:rPr>
+          <w:rStyle w:val="Strong"/>
+        </w:rPr>
+        <w:t>right-hand number (divisor)</w:t>
+      </w:r>
+      <w:r>
+        <w:t xml:space="preserve"> is </w:t>
+      </w:r>
+      <w:r>
+        <w:rPr>
+          <w:rStyle w:val="Strong"/>
+        </w:rPr>
+        <w:t>bigger</w:t>
+      </w:r>
+      <w:r>
+        <w:t xml:space="preserve"> than the </w:t>
+      </w:r>
+      <w:r>
+        <w:rPr>
+          <w:rStyle w:val="Strong"/>
+        </w:rPr>
+        <w:t>left-hand number (dividend)</w:t>
+      </w:r>
+      <w:r>
+        <w:t>,</w:t>
+      </w:r>
+      <w:r>
+        <w:br/>
+        <w:t xml:space="preserve">then the </w:t>
+      </w:r>
+      <w:r>
+        <w:rPr>
+          <w:rStyle w:val="Strong"/>
+        </w:rPr>
+        <w:t>remainder is always the left number itself</w:t>
+      </w:r>
+      <w:r>
+        <w:t>.</w:t>
+      </w:r>
+    </w:p>
+    <w:p>
+      <w:pPr>
+        <w:pStyle w:val="NormalWeb"/>
+      </w:pPr>
+      <w:r>
+        <w:t>Why?</w:t>
+      </w:r>
+      <w:r>
+        <w:br/>
+        <w:t xml:space="preserve">Because the smaller number </w:t>
+      </w:r>
+      <w:r>
+        <w:rPr>
+          <w:rStyle w:val="Strong"/>
+        </w:rPr>
+        <w:t>can’t be divided even once</w:t>
+      </w:r>
+      <w:r>
+        <w:t xml:space="preserve"> by the bigger one —</w:t>
+      </w:r>
+      <w:r>
+        <w:br/>
+        <w:t>so nothing is subtracted, and the remainder stays the same.</w:t>
+      </w:r>
+    </w:p>
+    <w:p>
+      <w:r>
+        <w:pict>
+          <v:rect id="_x0000_i1040" style="width:0;height:1.5pt" o:hralign="center" o:hrstd="t" o:hr="t" fillcolor="#a0a0a0" stroked="f"/>
+        </w:pict>
+      </w:r>
+    </w:p>
+    <w:p>
+      <w:pPr>
+        <w:pStyle w:val="Heading3"/>
+      </w:pPr>
+      <w:r>
+        <w:rPr>
+          <w:rFonts w:ascii="Segoe UI Symbol" w:hAnsi="Segoe UI Symbol" w:cs="Segoe UI Symbol"/>
+        </w:rPr>
+        <w:t>🔢</w:t>
+      </w:r>
+      <w:r>
+        <w:t xml:space="preserve"> </w:t>
+      </w:r>
+      <w:r>
+        <w:rPr>
+          <w:rStyle w:val="Strong"/>
+          <w:b/>
+          <w:bCs/>
+        </w:rPr>
+        <w:t>Examples</w:t>
+      </w:r>
+    </w:p>
+    <w:tbl>
+      <w:tblPr>
+        <w:tblW w:w="0" w:type="auto"/>
+        <w:tblCellSpacing w:w="15" w:type="dxa"/>
+        <w:tblCellMar>
+          <w:top w:w="15" w:type="dxa"/>
+          <w:left w:w="15" w:type="dxa"/>
+          <w:bottom w:w="15" w:type="dxa"/>
+          <w:right w:w="15" w:type="dxa"/>
+        </w:tblCellMar>
+        <w:tblLook w:val="04A0" w:firstRow="1" w:lastRow="0" w:firstColumn="1" w:lastColumn="0" w:noHBand="0" w:noVBand="1"/>
+      </w:tblPr>
+      <w:tblGrid>
+        <w:gridCol w:w="1057"/>
+        <w:gridCol w:w="2182"/>
+        <w:gridCol w:w="1062"/>
+        <w:gridCol w:w="646"/>
+      </w:tblGrid>
+      <w:tr>
+        <w:trPr>
+          <w:tblHeader/>
+          <w:tblCellSpacing w:w="15" w:type="dxa"/>
+        </w:trPr>
+        <w:tc>
+          <w:tcPr>
+            <w:tcW w:w="0" w:type="auto"/>
+            <w:vAlign w:val="center"/>
+            <w:hideMark/>
+          </w:tcPr>
+          <w:p>
+            <w:pPr>
+              <w:jc w:val="center"/>
+              <w:rPr>
+                <w:b/>
+                <w:bCs/>
+              </w:rPr>
+            </w:pPr>
+            <w:r>
+              <w:rPr>
+                <w:b/>
+                <w:bCs/>
+              </w:rPr>
+              <w:t>Expression</w:t>
+            </w:r>
+          </w:p>
+        </w:tc>
+        <w:tc>
+          <w:tcPr>
+            <w:tcW w:w="0" w:type="auto"/>
+            <w:vAlign w:val="center"/>
+            <w:hideMark/>
+          </w:tcPr>
+          <w:p>
+            <w:pPr>
+              <w:jc w:val="center"/>
+              <w:rPr>
+                <w:b/>
+                <w:bCs/>
+              </w:rPr>
+            </w:pPr>
+            <w:r>
+              <w:rPr>
+                <w:b/>
+                <w:bCs/>
+              </w:rPr>
+              <w:t>Division</w:t>
+            </w:r>
+          </w:p>
+        </w:tc>
+        <w:tc>
+          <w:tcPr>
+            <w:tcW w:w="0" w:type="auto"/>
+            <w:vAlign w:val="center"/>
+            <w:hideMark/>
+          </w:tcPr>
+          <w:p>
+            <w:pPr>
+              <w:jc w:val="center"/>
+              <w:rPr>
+                <w:b/>
+                <w:bCs/>
+              </w:rPr>
+            </w:pPr>
+            <w:r>
+              <w:rPr>
+                <w:b/>
+                <w:bCs/>
+              </w:rPr>
+              <w:t>Remainder</w:t>
+            </w:r>
+          </w:p>
+        </w:tc>
+        <w:tc>
+          <w:tcPr>
+            <w:tcW w:w="0" w:type="auto"/>
+            <w:vAlign w:val="center"/>
+            <w:hideMark/>
+          </w:tcPr>
+          <w:p>
+            <w:pPr>
+              <w:jc w:val="center"/>
+              <w:rPr>
+                <w:b/>
+                <w:bCs/>
+              </w:rPr>
+            </w:pPr>
+            <w:r>
+              <w:rPr>
+                <w:b/>
+                <w:bCs/>
+              </w:rPr>
+              <w:t>Result</w:t>
+            </w:r>
+          </w:p>
+        </w:tc>
+      </w:tr>
+      <w:tr>
+        <w:trPr>
+          <w:tblCellSpacing w:w="15" w:type="dxa"/>
+        </w:trPr>
+        <w:tc>
+          <w:tcPr>
+            <w:tcW w:w="0" w:type="auto"/>
+            <w:vAlign w:val="center"/>
+            <w:hideMark/>
+          </w:tcPr>
+          <w:p>
+            <w:r>
+              <w:rPr>
+                <w:rStyle w:val="HTMLCode"/>
+                <w:rFonts w:eastAsiaTheme="minorHAnsi"/>
+              </w:rPr>
+              <w:t>3 % 5</w:t>
+            </w:r>
+          </w:p>
+        </w:tc>
+        <w:tc>
+          <w:tcPr>
+            <w:tcW w:w="0" w:type="auto"/>
+            <w:vAlign w:val="center"/>
+            <w:hideMark/>
+          </w:tcPr>
+          <w:p>
+            <w:r>
+              <w:t xml:space="preserve">3 ÷ 5 = 0 remainder </w:t>
+            </w:r>
+            <w:r>
+              <w:rPr>
+                <w:rStyle w:val="Strong"/>
+              </w:rPr>
+              <w:t>3</w:t>
+            </w:r>
+          </w:p>
+        </w:tc>
+        <w:tc>
+          <w:tcPr>
+            <w:tcW w:w="0" w:type="auto"/>
+            <w:vAlign w:val="center"/>
+            <w:hideMark/>
+          </w:tcPr>
+          <w:p>
+            <w:r>
+              <w:rPr>
+                <w:rStyle w:val="Strong"/>
+              </w:rPr>
+              <w:t>3</w:t>
+            </w:r>
+          </w:p>
+        </w:tc>
+        <w:tc>
+          <w:tcPr>
+            <w:tcW w:w="0" w:type="auto"/>
+            <w:vAlign w:val="center"/>
+            <w:hideMark/>
+          </w:tcPr>
+          <w:p/>
+        </w:tc>
+      </w:tr>
+      <w:tr>
+        <w:trPr>
+          <w:tblCellSpacing w:w="15" w:type="dxa"/>
+        </w:trPr>
+        <w:tc>
+          <w:tcPr>
+            <w:tcW w:w="0" w:type="auto"/>
+            <w:vAlign w:val="center"/>
+            <w:hideMark/>
+          </w:tcPr>
+          <w:p>
+            <w:pPr>
+              <w:rPr>
+                <w:sz w:val="24"/>
+                <w:szCs w:val="24"/>
+              </w:rPr>
+            </w:pPr>
+            <w:r>
+              <w:rPr>
+                <w:rStyle w:val="HTMLCode"/>
+                <w:rFonts w:eastAsiaTheme="minorHAnsi"/>
+              </w:rPr>
+              <w:t>4 % 9</w:t>
+            </w:r>
+          </w:p>
+        </w:tc>
+        <w:tc>
+          <w:tcPr>
+            <w:tcW w:w="0" w:type="auto"/>
+            <w:vAlign w:val="center"/>
+            <w:hideMark/>
+          </w:tcPr>
+          <w:p>
+            <w:r>
+              <w:t xml:space="preserve">4 ÷ 9 = 0 remainder </w:t>
+            </w:r>
+            <w:r>
+              <w:rPr>
+                <w:rStyle w:val="Strong"/>
+              </w:rPr>
+              <w:t>4</w:t>
+            </w:r>
+          </w:p>
+        </w:tc>
+        <w:tc>
+          <w:tcPr>
+            <w:tcW w:w="0" w:type="auto"/>
+            <w:vAlign w:val="center"/>
+            <w:hideMark/>
+          </w:tcPr>
+          <w:p>
+            <w:r>
+              <w:rPr>
+                <w:rStyle w:val="Strong"/>
+              </w:rPr>
+              <w:t>4</w:t>
+            </w:r>
+          </w:p>
+        </w:tc>
+        <w:tc>
+          <w:tcPr>
+            <w:tcW w:w="0" w:type="auto"/>
+            <w:vAlign w:val="center"/>
+            <w:hideMark/>
+          </w:tcPr>
+          <w:p/>
+        </w:tc>
+      </w:tr>
+      <w:tr>
+        <w:trPr>
+          <w:tblCellSpacing w:w="15" w:type="dxa"/>
+        </w:trPr>
+        <w:tc>
+          <w:tcPr>
+            <w:tcW w:w="0" w:type="auto"/>
+            <w:vAlign w:val="center"/>
+            <w:hideMark/>
+          </w:tcPr>
+          <w:p>
+            <w:pPr>
+              <w:rPr>
+                <w:sz w:val="24"/>
+                <w:szCs w:val="24"/>
+              </w:rPr>
+            </w:pPr>
+            <w:r>
+              <w:rPr>
+                <w:rStyle w:val="HTMLCode"/>
+                <w:rFonts w:eastAsiaTheme="minorHAnsi"/>
+              </w:rPr>
+              <w:t>7 % 10</w:t>
+            </w:r>
+          </w:p>
+        </w:tc>
+        <w:tc>
+          <w:tcPr>
+            <w:tcW w:w="0" w:type="auto"/>
+            <w:vAlign w:val="center"/>
+            <w:hideMark/>
+          </w:tcPr>
+          <w:p>
+            <w:r>
+              <w:t xml:space="preserve">7 ÷ 10 = 0 remainder </w:t>
+            </w:r>
+            <w:r>
+              <w:rPr>
+                <w:rStyle w:val="Strong"/>
+              </w:rPr>
+              <w:t>7</w:t>
+            </w:r>
+          </w:p>
+        </w:tc>
+        <w:tc>
+          <w:tcPr>
+            <w:tcW w:w="0" w:type="auto"/>
+            <w:vAlign w:val="center"/>
+            <w:hideMark/>
+          </w:tcPr>
+          <w:p>
+            <w:r>
+              <w:rPr>
+                <w:rStyle w:val="Strong"/>
+              </w:rPr>
+              <w:t>7</w:t>
+            </w:r>
+          </w:p>
+        </w:tc>
+        <w:tc>
+          <w:tcPr>
+            <w:tcW w:w="0" w:type="auto"/>
+            <w:vAlign w:val="center"/>
+            <w:hideMark/>
+          </w:tcPr>
+          <w:p/>
+        </w:tc>
+      </w:tr>
+      <w:tr>
+        <w:trPr>
+          <w:tblCellSpacing w:w="15" w:type="dxa"/>
+        </w:trPr>
+        <w:tc>
+          <w:tcPr>
+            <w:tcW w:w="0" w:type="auto"/>
+            <w:vAlign w:val="center"/>
+            <w:hideMark/>
+          </w:tcPr>
+          <w:p>
+            <w:pPr>
+              <w:rPr>
+                <w:sz w:val="24"/>
+                <w:szCs w:val="24"/>
+              </w:rPr>
+            </w:pPr>
+            <w:r>
+              <w:rPr>
+                <w:rStyle w:val="HTMLCode"/>
+                <w:rFonts w:eastAsiaTheme="minorHAnsi"/>
+              </w:rPr>
+              <w:t>2 % 100</w:t>
+            </w:r>
+          </w:p>
+        </w:tc>
+        <w:tc>
+          <w:tcPr>
+            <w:tcW w:w="0" w:type="auto"/>
+            <w:vAlign w:val="center"/>
+            <w:hideMark/>
+          </w:tcPr>
+          <w:p>
+            <w:r>
+              <w:t xml:space="preserve">2 ÷ 100 = 0 remainder </w:t>
+            </w:r>
+            <w:r>
+              <w:rPr>
+                <w:rStyle w:val="Strong"/>
+              </w:rPr>
+              <w:t>2</w:t>
+            </w:r>
+          </w:p>
+        </w:tc>
+        <w:tc>
+          <w:tcPr>
+            <w:tcW w:w="0" w:type="auto"/>
+            <w:vAlign w:val="center"/>
+            <w:hideMark/>
+          </w:tcPr>
+          <w:p>
+            <w:r>
+              <w:rPr>
+                <w:rStyle w:val="Strong"/>
+              </w:rPr>
+              <w:t>2</w:t>
+            </w:r>
+          </w:p>
+        </w:tc>
+        <w:tc>
+          <w:tcPr>
+            <w:tcW w:w="0" w:type="auto"/>
+            <w:vAlign w:val="center"/>
+            <w:hideMark/>
+          </w:tcPr>
+          <w:p/>
+        </w:tc>
+      </w:tr>
+    </w:tbl>
+    <w:p>
+      <w:pPr>
+        <w:pStyle w:val="NormalWeb"/>
+      </w:pPr>
+      <w:r>
+        <w:lastRenderedPageBreak/>
+        <w:t>So:</w:t>
+      </w:r>
+    </w:p>
+    <w:p>
+      <w:pPr>
+        <w:pStyle w:val="HTMLPreformatted"/>
+        <w:rPr>
+          <w:rStyle w:val="HTMLCode"/>
+        </w:rPr>
+      </w:pPr>
+      <w:r>
+        <w:rPr>
+          <w:rStyle w:val="hljs-number"/>
+          <w:rFonts w:eastAsiaTheme="majorEastAsia"/>
+        </w:rPr>
+        <w:t>3</w:t>
+      </w:r>
+      <w:r>
+        <w:rPr>
+          <w:rStyle w:val="HTMLCode"/>
+        </w:rPr>
+        <w:t xml:space="preserve"> % </w:t>
+      </w:r>
+      <w:r>
+        <w:rPr>
+          <w:rStyle w:val="hljs-number"/>
+          <w:rFonts w:eastAsiaTheme="majorEastAsia"/>
+        </w:rPr>
+        <w:t>5</w:t>
+      </w:r>
+      <w:r>
+        <w:rPr>
+          <w:rStyle w:val="HTMLCode"/>
+        </w:rPr>
+        <w:t xml:space="preserve"> = </w:t>
+      </w:r>
+      <w:r>
+        <w:rPr>
+          <w:rStyle w:val="hljs-number"/>
+          <w:rFonts w:eastAsiaTheme="majorEastAsia"/>
+        </w:rPr>
+        <w:t>3</w:t>
+      </w:r>
+    </w:p>
+    <w:p>
+      <w:pPr>
+        <w:pStyle w:val="NormalWeb"/>
+      </w:pPr>
+      <w:r>
+        <w:rPr>
+          <w:rFonts w:ascii="Segoe UI Symbol" w:hAnsi="Segoe UI Symbol" w:cs="Segoe UI Symbol"/>
+        </w:rPr>
+        <w:t>✅</w:t>
+      </w:r>
+      <w:r>
+        <w:t xml:space="preserve"> because 3 is smaller than 5.</w:t>
+      </w:r>
+    </w:p>
+    <w:p>
+      <w:r>
+        <w:pict>
+          <v:rect id="_x0000_i1041" style="width:0;height:1.5pt" o:hralign="center" o:hrstd="t" o:hr="t" fillcolor="#a0a0a0" stroked="f"/>
+        </w:pict>
+      </w:r>
+    </w:p>
+    <w:p>
+      <w:pPr>
+        <w:pStyle w:val="Heading3"/>
+      </w:pPr>
+      <w:r>
+        <w:t xml:space="preserve">🧮 </w:t>
+      </w:r>
+      <w:r>
+        <w:rPr>
+          <w:rStyle w:val="Strong"/>
+          <w:b/>
+          <w:bCs/>
+        </w:rPr>
+        <w:t>Explanation in Formula</w:t>
+      </w:r>
+    </w:p>
+    <w:p>
+      <w:proofErr w:type="spellStart"/>
+      <w:r>
+        <w:rPr>
+          <w:rStyle w:val="katex-mathml"/>
+        </w:rPr>
+        <w:t>a%b</w:t>
+      </w:r>
+      <w:proofErr w:type="spellEnd"/>
+      <w:r>
+        <w:rPr>
+          <w:rStyle w:val="katex-mathml"/>
+        </w:rPr>
+        <w:t>=a−(</w:t>
+      </w:r>
+      <w:proofErr w:type="spellStart"/>
+      <w:r>
+        <w:rPr>
+          <w:rStyle w:val="katex-mathml"/>
+        </w:rPr>
+        <w:t>b×floor</w:t>
+      </w:r>
+      <w:proofErr w:type="spellEnd"/>
+      <w:r>
+        <w:rPr>
+          <w:rStyle w:val="katex-mathml"/>
+        </w:rPr>
+        <w:t>(a/b))a \% b = a - (b × floor(a / b))</w:t>
+      </w:r>
+      <w:proofErr w:type="spellStart"/>
+      <w:r>
+        <w:rPr>
+          <w:rStyle w:val="mord"/>
+        </w:rPr>
+        <w:t>a%b</w:t>
+      </w:r>
+      <w:proofErr w:type="spellEnd"/>
+      <w:r>
+        <w:rPr>
+          <w:rStyle w:val="mrel"/>
+        </w:rPr>
+        <w:t>=</w:t>
+      </w:r>
+      <w:r>
+        <w:rPr>
+          <w:rStyle w:val="mord"/>
+        </w:rPr>
+        <w:t>a</w:t>
+      </w:r>
+      <w:r>
+        <w:rPr>
+          <w:rStyle w:val="mbin"/>
+        </w:rPr>
+        <w:t>−</w:t>
+      </w:r>
+      <w:r>
+        <w:rPr>
+          <w:rStyle w:val="mopen"/>
+        </w:rPr>
+        <w:t>(</w:t>
+      </w:r>
+      <w:proofErr w:type="spellStart"/>
+      <w:r>
+        <w:rPr>
+          <w:rStyle w:val="mord"/>
+        </w:rPr>
+        <w:t>b</w:t>
+      </w:r>
+      <w:r>
+        <w:rPr>
+          <w:rStyle w:val="mbin"/>
+        </w:rPr>
+        <w:t>×</w:t>
+      </w:r>
+      <w:r>
+        <w:rPr>
+          <w:rStyle w:val="mord"/>
+        </w:rPr>
+        <w:t>floor</w:t>
+      </w:r>
+      <w:proofErr w:type="spellEnd"/>
+      <w:r>
+        <w:rPr>
+          <w:rStyle w:val="mopen"/>
+        </w:rPr>
+        <w:t>(</w:t>
+      </w:r>
+      <w:r>
+        <w:rPr>
+          <w:rStyle w:val="mord"/>
+        </w:rPr>
+        <w:t>a/b</w:t>
+      </w:r>
+      <w:r>
+        <w:rPr>
+          <w:rStyle w:val="mclose"/>
+        </w:rPr>
+        <w:t>))</w:t>
+      </w:r>
+      <w:r>
+        <w:t xml:space="preserve"> </w:t>
+      </w:r>
+    </w:p>
+    <w:p>
+      <w:pPr>
+        <w:pStyle w:val="NormalWeb"/>
+      </w:pPr>
+      <w:r>
+        <w:t xml:space="preserve">When </w:t>
+      </w:r>
+      <w:r>
+        <w:rPr>
+          <w:rStyle w:val="HTMLCode"/>
+        </w:rPr>
+        <w:t>a &lt; b</w:t>
+      </w:r>
+      <w:r>
+        <w:t>,</w:t>
+      </w:r>
+      <w:r>
+        <w:br/>
+      </w:r>
+      <w:r>
+        <w:rPr>
+          <w:rStyle w:val="HTMLCode"/>
+        </w:rPr>
+        <w:t>floor(a / b) = 0</w:t>
+      </w:r>
+      <w:r>
+        <w:t>,</w:t>
+      </w:r>
+      <w:r>
+        <w:br/>
+        <w:t>so:</w:t>
+      </w:r>
+    </w:p>
+    <w:p>
+      <w:proofErr w:type="spellStart"/>
+      <w:r>
+        <w:rPr>
+          <w:rStyle w:val="katex-mathml"/>
+        </w:rPr>
+        <w:t>a%b</w:t>
+      </w:r>
+      <w:proofErr w:type="spellEnd"/>
+      <w:r>
+        <w:rPr>
+          <w:rStyle w:val="katex-mathml"/>
+        </w:rPr>
+        <w:t xml:space="preserve">=a−(b×0)=aa \% b = a - (b × 0) = </w:t>
+      </w:r>
+      <w:proofErr w:type="spellStart"/>
+      <w:r>
+        <w:rPr>
+          <w:rStyle w:val="katex-mathml"/>
+        </w:rPr>
+        <w:t>a</w:t>
+      </w:r>
+      <w:r>
+        <w:rPr>
+          <w:rStyle w:val="mord"/>
+        </w:rPr>
+        <w:t>a%b</w:t>
+      </w:r>
+      <w:proofErr w:type="spellEnd"/>
+      <w:r>
+        <w:rPr>
+          <w:rStyle w:val="mrel"/>
+        </w:rPr>
+        <w:t>=</w:t>
+      </w:r>
+      <w:r>
+        <w:rPr>
+          <w:rStyle w:val="mord"/>
+        </w:rPr>
+        <w:t>a</w:t>
+      </w:r>
+      <w:r>
+        <w:rPr>
+          <w:rStyle w:val="mbin"/>
+        </w:rPr>
+        <w:t>−</w:t>
+      </w:r>
+      <w:r>
+        <w:rPr>
+          <w:rStyle w:val="mopen"/>
+        </w:rPr>
+        <w:t>(</w:t>
+      </w:r>
+      <w:r>
+        <w:rPr>
+          <w:rStyle w:val="mord"/>
+        </w:rPr>
+        <w:t>b</w:t>
+      </w:r>
+      <w:r>
+        <w:rPr>
+          <w:rStyle w:val="mbin"/>
+        </w:rPr>
+        <w:t>×</w:t>
+      </w:r>
+      <w:r>
+        <w:rPr>
+          <w:rStyle w:val="mord"/>
+        </w:rPr>
+        <w:t>0</w:t>
+      </w:r>
+      <w:r>
+        <w:rPr>
+          <w:rStyle w:val="mclose"/>
+        </w:rPr>
+        <w:t>)</w:t>
+      </w:r>
+      <w:r>
+        <w:rPr>
+          <w:rStyle w:val="mrel"/>
+        </w:rPr>
+        <w:t>=</w:t>
+      </w:r>
+      <w:r>
+        <w:rPr>
+          <w:rStyle w:val="mord"/>
+        </w:rPr>
+        <w:t>a</w:t>
+      </w:r>
+      <w:r>
+        <w:t xml:space="preserve"> </w:t>
+      </w:r>
+    </w:p>
+    <w:p>
+      <w:r>
+        <w:pict>
+          <v:rect id="_x0000_i1042" style="width:0;height:1.5pt" o:hralign="center" o:hrstd="t" o:hr="t" fillcolor="#a0a0a0" stroked="f"/>
+        </w:pict>
+      </w:r>
+    </w:p>
+    <w:p>
+      <w:pPr>
+        <w:pStyle w:val="Heading3"/>
+      </w:pPr>
+      <w:r>
+        <w:rPr>
+          <w:rFonts w:ascii="Segoe UI Symbol" w:hAnsi="Segoe UI Symbol" w:cs="Segoe UI Symbol"/>
+        </w:rPr>
+        <w:t>💡</w:t>
+      </w:r>
+      <w:r>
+        <w:t xml:space="preserve"> </w:t>
+      </w:r>
+      <w:r>
+        <w:rPr>
+          <w:rStyle w:val="Strong"/>
+          <w:b/>
+          <w:bCs/>
+        </w:rPr>
+        <w:t>Real Use Example</w:t>
+      </w:r>
+    </w:p>
+    <w:p>
+      <w:pPr>
+        <w:pStyle w:val="NormalWeb"/>
+      </w:pPr>
+      <w:r>
+        <w:t>Sometimes programme</w:t>
+      </w:r>
       <w:bookmarkStart w:id="0" w:name="_GoBack"/>
       <w:bookmarkEnd w:id="0"/>
-    </w:p>
+      <w:r>
+        <w:t>rs use this rule to make loops or repeating patterns:</w:t>
+      </w:r>
+    </w:p>
+    <w:p>
+      <w:pPr>
+        <w:pStyle w:val="HTMLPreformatted"/>
+        <w:rPr>
+          <w:rStyle w:val="HTMLCode"/>
+        </w:rPr>
+      </w:pPr>
+      <w:r>
+        <w:rPr>
+          <w:rStyle w:val="HTMLCode"/>
+        </w:rPr>
+        <w:t xml:space="preserve">index = </w:t>
+      </w:r>
+      <w:r>
+        <w:rPr>
+          <w:rStyle w:val="hljs-number"/>
+          <w:rFonts w:eastAsiaTheme="majorEastAsia"/>
+        </w:rPr>
+        <w:t>3</w:t>
+      </w:r>
+    </w:p>
+    <w:p>
+      <w:pPr>
+        <w:pStyle w:val="HTMLPreformatted"/>
+      </w:pPr>
+      <w:r>
+        <w:rPr>
+          <w:rStyle w:val="HTMLCode"/>
+        </w:rPr>
+        <w:t xml:space="preserve">size = </w:t>
+      </w:r>
+      <w:r>
+        <w:rPr>
+          <w:rStyle w:val="hljs-number"/>
+          <w:rFonts w:eastAsiaTheme="majorEastAsia"/>
+        </w:rPr>
+        <w:t>5</w:t>
+      </w:r>
+    </w:p>
+    <w:p/>
     <w:sectPr>
       <w:pgSz w:w="12240" w:h="15840"/>
       <w:pgMar w:top="1417" w:right="1417" w:bottom="1417" w:left="1417" w:header="708" w:footer="708" w:gutter="0"/>
@@ -4880,9 +8044,9 @@
     </w:lvl>
   </w:abstractNum>
   <w:abstractNum w:abstractNumId="1" w15:restartNumberingAfterBreak="0">
-    <w:nsid w:val="1B7162C1"/>
+    <w:nsid w:val="09E3793C"/>
     <w:multiLevelType w:val="multilevel"/>
-    <w:tmpl w:val="7FE260EA"/>
+    <w:tmpl w:val="A922ED22"/>
     <w:lvl w:ilvl="0">
       <w:start w:val="1"/>
       <w:numFmt w:val="bullet"/>
@@ -5029,9 +8193,9 @@
     </w:lvl>
   </w:abstractNum>
   <w:abstractNum w:abstractNumId="2" w15:restartNumberingAfterBreak="0">
-    <w:nsid w:val="2BA2317B"/>
+    <w:nsid w:val="1B7162C1"/>
     <w:multiLevelType w:val="multilevel"/>
-    <w:tmpl w:val="CC66FFFA"/>
+    <w:tmpl w:val="7FE260EA"/>
     <w:lvl w:ilvl="0">
       <w:start w:val="1"/>
       <w:numFmt w:val="bullet"/>
@@ -5178,9 +8342,9 @@
     </w:lvl>
   </w:abstractNum>
   <w:abstractNum w:abstractNumId="3" w15:restartNumberingAfterBreak="0">
-    <w:nsid w:val="360C27FC"/>
+    <w:nsid w:val="2BA2317B"/>
     <w:multiLevelType w:val="multilevel"/>
-    <w:tmpl w:val="2D8828F4"/>
+    <w:tmpl w:val="CC66FFFA"/>
     <w:lvl w:ilvl="0">
       <w:start w:val="1"/>
       <w:numFmt w:val="bullet"/>
@@ -5327,6 +8491,155 @@
     </w:lvl>
   </w:abstractNum>
   <w:abstractNum w:abstractNumId="4" w15:restartNumberingAfterBreak="0">
+    <w:nsid w:val="360C27FC"/>
+    <w:multiLevelType w:val="multilevel"/>
+    <w:tmpl w:val="2D8828F4"/>
+    <w:lvl w:ilvl="0">
+      <w:start w:val="1"/>
+      <w:numFmt w:val="bullet"/>
+      <w:lvlText w:val=""/>
+      <w:lvlJc w:val="left"/>
+      <w:pPr>
+        <w:tabs>
+          <w:tab w:val="num" w:pos="720"/>
+        </w:tabs>
+        <w:ind w:left="720" w:hanging="360"/>
+      </w:pPr>
+      <w:rPr>
+        <w:rFonts w:ascii="Symbol" w:hAnsi="Symbol" w:hint="default"/>
+        <w:sz w:val="20"/>
+      </w:rPr>
+    </w:lvl>
+    <w:lvl w:ilvl="1" w:tentative="1">
+      <w:start w:val="1"/>
+      <w:numFmt w:val="bullet"/>
+      <w:lvlText w:val="o"/>
+      <w:lvlJc w:val="left"/>
+      <w:pPr>
+        <w:tabs>
+          <w:tab w:val="num" w:pos="1440"/>
+        </w:tabs>
+        <w:ind w:left="1440" w:hanging="360"/>
+      </w:pPr>
+      <w:rPr>
+        <w:rFonts w:ascii="Courier New" w:hAnsi="Courier New" w:hint="default"/>
+        <w:sz w:val="20"/>
+      </w:rPr>
+    </w:lvl>
+    <w:lvl w:ilvl="2" w:tentative="1">
+      <w:start w:val="1"/>
+      <w:numFmt w:val="bullet"/>
+      <w:lvlText w:val=""/>
+      <w:lvlJc w:val="left"/>
+      <w:pPr>
+        <w:tabs>
+          <w:tab w:val="num" w:pos="2160"/>
+        </w:tabs>
+        <w:ind w:left="2160" w:hanging="360"/>
+      </w:pPr>
+      <w:rPr>
+        <w:rFonts w:ascii="Wingdings" w:hAnsi="Wingdings" w:hint="default"/>
+        <w:sz w:val="20"/>
+      </w:rPr>
+    </w:lvl>
+    <w:lvl w:ilvl="3" w:tentative="1">
+      <w:start w:val="1"/>
+      <w:numFmt w:val="bullet"/>
+      <w:lvlText w:val=""/>
+      <w:lvlJc w:val="left"/>
+      <w:pPr>
+        <w:tabs>
+          <w:tab w:val="num" w:pos="2880"/>
+        </w:tabs>
+        <w:ind w:left="2880" w:hanging="360"/>
+      </w:pPr>
+      <w:rPr>
+        <w:rFonts w:ascii="Wingdings" w:hAnsi="Wingdings" w:hint="default"/>
+        <w:sz w:val="20"/>
+      </w:rPr>
+    </w:lvl>
+    <w:lvl w:ilvl="4" w:tentative="1">
+      <w:start w:val="1"/>
+      <w:numFmt w:val="bullet"/>
+      <w:lvlText w:val=""/>
+      <w:lvlJc w:val="left"/>
+      <w:pPr>
+        <w:tabs>
+          <w:tab w:val="num" w:pos="3600"/>
+        </w:tabs>
+        <w:ind w:left="3600" w:hanging="360"/>
+      </w:pPr>
+      <w:rPr>
+        <w:rFonts w:ascii="Wingdings" w:hAnsi="Wingdings" w:hint="default"/>
+        <w:sz w:val="20"/>
+      </w:rPr>
+    </w:lvl>
+    <w:lvl w:ilvl="5" w:tentative="1">
+      <w:start w:val="1"/>
+      <w:numFmt w:val="bullet"/>
+      <w:lvlText w:val=""/>
+      <w:lvlJc w:val="left"/>
+      <w:pPr>
+        <w:tabs>
+          <w:tab w:val="num" w:pos="4320"/>
+        </w:tabs>
+        <w:ind w:left="4320" w:hanging="360"/>
+      </w:pPr>
+      <w:rPr>
+        <w:rFonts w:ascii="Wingdings" w:hAnsi="Wingdings" w:hint="default"/>
+        <w:sz w:val="20"/>
+      </w:rPr>
+    </w:lvl>
+    <w:lvl w:ilvl="6" w:tentative="1">
+      <w:start w:val="1"/>
+      <w:numFmt w:val="bullet"/>
+      <w:lvlText w:val=""/>
+      <w:lvlJc w:val="left"/>
+      <w:pPr>
+        <w:tabs>
+          <w:tab w:val="num" w:pos="5040"/>
+        </w:tabs>
+        <w:ind w:left="5040" w:hanging="360"/>
+      </w:pPr>
+      <w:rPr>
+        <w:rFonts w:ascii="Wingdings" w:hAnsi="Wingdings" w:hint="default"/>
+        <w:sz w:val="20"/>
+      </w:rPr>
+    </w:lvl>
+    <w:lvl w:ilvl="7" w:tentative="1">
+      <w:start w:val="1"/>
+      <w:numFmt w:val="bullet"/>
+      <w:lvlText w:val=""/>
+      <w:lvlJc w:val="left"/>
+      <w:pPr>
+        <w:tabs>
+          <w:tab w:val="num" w:pos="5760"/>
+        </w:tabs>
+        <w:ind w:left="5760" w:hanging="360"/>
+      </w:pPr>
+      <w:rPr>
+        <w:rFonts w:ascii="Wingdings" w:hAnsi="Wingdings" w:hint="default"/>
+        <w:sz w:val="20"/>
+      </w:rPr>
+    </w:lvl>
+    <w:lvl w:ilvl="8" w:tentative="1">
+      <w:start w:val="1"/>
+      <w:numFmt w:val="bullet"/>
+      <w:lvlText w:val=""/>
+      <w:lvlJc w:val="left"/>
+      <w:pPr>
+        <w:tabs>
+          <w:tab w:val="num" w:pos="6480"/>
+        </w:tabs>
+        <w:ind w:left="6480" w:hanging="360"/>
+      </w:pPr>
+      <w:rPr>
+        <w:rFonts w:ascii="Wingdings" w:hAnsi="Wingdings" w:hint="default"/>
+        <w:sz w:val="20"/>
+      </w:rPr>
+    </w:lvl>
+  </w:abstractNum>
+  <w:abstractNum w:abstractNumId="5" w15:restartNumberingAfterBreak="0">
     <w:nsid w:val="4CA7619D"/>
     <w:multiLevelType w:val="multilevel"/>
     <w:tmpl w:val="3F2A7A9E"/>
@@ -5471,7 +8784,7 @@
       </w:rPr>
     </w:lvl>
   </w:abstractNum>
-  <w:abstractNum w:abstractNumId="5" w15:restartNumberingAfterBreak="0">
+  <w:abstractNum w:abstractNumId="6" w15:restartNumberingAfterBreak="0">
     <w:nsid w:val="793953BE"/>
     <w:multiLevelType w:val="multilevel"/>
     <w:tmpl w:val="B126AEFE"/>
@@ -5588,19 +8901,22 @@
     <w:abstractNumId w:val="0"/>
   </w:num>
   <w:num w:numId="2">
+    <w:abstractNumId w:val="4"/>
+  </w:num>
+  <w:num w:numId="3">
+    <w:abstractNumId w:val="2"/>
+  </w:num>
+  <w:num w:numId="4">
+    <w:abstractNumId w:val="6"/>
+  </w:num>
+  <w:num w:numId="5">
     <w:abstractNumId w:val="3"/>
   </w:num>
-  <w:num w:numId="3">
-    <w:abstractNumId w:val="1"/>
-  </w:num>
-  <w:num w:numId="4">
+  <w:num w:numId="6">
     <w:abstractNumId w:val="5"/>
   </w:num>
-  <w:num w:numId="5">
-    <w:abstractNumId w:val="2"/>
-  </w:num>
-  <w:num w:numId="6">
-    <w:abstractNumId w:val="4"/>
+  <w:num w:numId="7">
+    <w:abstractNumId w:val="1"/>
   </w:num>
 </w:numbering>
 </file>
@@ -5999,6 +9315,29 @@
     <w:name w:val="Normal"/>
     <w:qFormat/>
   </w:style>
+  <w:style w:type="paragraph" w:styleId="Heading2">
+    <w:name w:val="heading 2"/>
+    <w:basedOn w:val="Normal"/>
+    <w:next w:val="Normal"/>
+    <w:link w:val="Heading2Char"/>
+    <w:uiPriority w:val="9"/>
+    <w:semiHidden/>
+    <w:unhideWhenUsed/>
+    <w:qFormat/>
+    <w:rsid w:val="002B5B7C"/>
+    <w:pPr>
+      <w:keepNext/>
+      <w:keepLines/>
+      <w:spacing w:before="40" w:after="0"/>
+      <w:outlineLvl w:val="1"/>
+    </w:pPr>
+    <w:rPr>
+      <w:rFonts w:asciiTheme="majorHAnsi" w:eastAsiaTheme="majorEastAsia" w:hAnsiTheme="majorHAnsi" w:cstheme="majorBidi"/>
+      <w:color w:val="2E74B5" w:themeColor="accent1" w:themeShade="BF"/>
+      <w:sz w:val="26"/>
+      <w:szCs w:val="26"/>
+    </w:rPr>
+  </w:style>
   <w:style w:type="paragraph" w:styleId="Heading3">
     <w:name w:val="heading 3"/>
     <w:basedOn w:val="Normal"/>
@@ -6016,6 +9355,71 @@
       <w:bCs/>
       <w:sz w:val="27"/>
       <w:szCs w:val="27"/>
+    </w:rPr>
+  </w:style>
+  <w:style w:type="paragraph" w:styleId="Heading4">
+    <w:name w:val="heading 4"/>
+    <w:basedOn w:val="Normal"/>
+    <w:next w:val="Normal"/>
+    <w:link w:val="Heading4Char"/>
+    <w:uiPriority w:val="9"/>
+    <w:semiHidden/>
+    <w:unhideWhenUsed/>
+    <w:qFormat/>
+    <w:rsid w:val="002B5B7C"/>
+    <w:pPr>
+      <w:keepNext/>
+      <w:keepLines/>
+      <w:spacing w:before="40" w:after="0"/>
+      <w:outlineLvl w:val="3"/>
+    </w:pPr>
+    <w:rPr>
+      <w:rFonts w:asciiTheme="majorHAnsi" w:eastAsiaTheme="majorEastAsia" w:hAnsiTheme="majorHAnsi" w:cstheme="majorBidi"/>
+      <w:i/>
+      <w:iCs/>
+      <w:color w:val="2E74B5" w:themeColor="accent1" w:themeShade="BF"/>
+    </w:rPr>
+  </w:style>
+  <w:style w:type="paragraph" w:styleId="Heading5">
+    <w:name w:val="heading 5"/>
+    <w:basedOn w:val="Normal"/>
+    <w:next w:val="Normal"/>
+    <w:link w:val="Heading5Char"/>
+    <w:uiPriority w:val="9"/>
+    <w:semiHidden/>
+    <w:unhideWhenUsed/>
+    <w:qFormat/>
+    <w:rsid w:val="002B5B7C"/>
+    <w:pPr>
+      <w:keepNext/>
+      <w:keepLines/>
+      <w:spacing w:before="40" w:after="0"/>
+      <w:outlineLvl w:val="4"/>
+    </w:pPr>
+    <w:rPr>
+      <w:rFonts w:asciiTheme="majorHAnsi" w:eastAsiaTheme="majorEastAsia" w:hAnsiTheme="majorHAnsi" w:cstheme="majorBidi"/>
+      <w:color w:val="2E74B5" w:themeColor="accent1" w:themeShade="BF"/>
+    </w:rPr>
+  </w:style>
+  <w:style w:type="paragraph" w:styleId="Heading6">
+    <w:name w:val="heading 6"/>
+    <w:basedOn w:val="Normal"/>
+    <w:next w:val="Normal"/>
+    <w:link w:val="Heading6Char"/>
+    <w:uiPriority w:val="9"/>
+    <w:semiHidden/>
+    <w:unhideWhenUsed/>
+    <w:qFormat/>
+    <w:rsid w:val="002B5B7C"/>
+    <w:pPr>
+      <w:keepNext/>
+      <w:keepLines/>
+      <w:spacing w:before="40" w:after="0"/>
+      <w:outlineLvl w:val="5"/>
+    </w:pPr>
+    <w:rPr>
+      <w:rFonts w:asciiTheme="majorHAnsi" w:eastAsiaTheme="majorEastAsia" w:hAnsiTheme="majorHAnsi" w:cstheme="majorBidi"/>
+      <w:color w:val="1F4D78" w:themeColor="accent1" w:themeShade="7F"/>
     </w:rPr>
   </w:style>
   <w:style w:type="character" w:default="1" w:styleId="DefaultParagraphFont">
@@ -6201,6 +9605,93 @@
     <w:name w:val="hljs-meta"/>
     <w:basedOn w:val="DefaultParagraphFont"/>
     <w:rsid w:val="008F60E9"/>
+  </w:style>
+  <w:style w:type="character" w:customStyle="1" w:styleId="Heading2Char">
+    <w:name w:val="Heading 2 Char"/>
+    <w:basedOn w:val="DefaultParagraphFont"/>
+    <w:link w:val="Heading2"/>
+    <w:uiPriority w:val="9"/>
+    <w:semiHidden/>
+    <w:rsid w:val="002B5B7C"/>
+    <w:rPr>
+      <w:rFonts w:asciiTheme="majorHAnsi" w:eastAsiaTheme="majorEastAsia" w:hAnsiTheme="majorHAnsi" w:cstheme="majorBidi"/>
+      <w:color w:val="2E74B5" w:themeColor="accent1" w:themeShade="BF"/>
+      <w:sz w:val="26"/>
+      <w:szCs w:val="26"/>
+    </w:rPr>
+  </w:style>
+  <w:style w:type="character" w:customStyle="1" w:styleId="Heading4Char">
+    <w:name w:val="Heading 4 Char"/>
+    <w:basedOn w:val="DefaultParagraphFont"/>
+    <w:link w:val="Heading4"/>
+    <w:uiPriority w:val="9"/>
+    <w:semiHidden/>
+    <w:rsid w:val="002B5B7C"/>
+    <w:rPr>
+      <w:rFonts w:asciiTheme="majorHAnsi" w:eastAsiaTheme="majorEastAsia" w:hAnsiTheme="majorHAnsi" w:cstheme="majorBidi"/>
+      <w:i/>
+      <w:iCs/>
+      <w:color w:val="2E74B5" w:themeColor="accent1" w:themeShade="BF"/>
+    </w:rPr>
+  </w:style>
+  <w:style w:type="character" w:customStyle="1" w:styleId="Heading5Char">
+    <w:name w:val="Heading 5 Char"/>
+    <w:basedOn w:val="DefaultParagraphFont"/>
+    <w:link w:val="Heading5"/>
+    <w:uiPriority w:val="9"/>
+    <w:semiHidden/>
+    <w:rsid w:val="002B5B7C"/>
+    <w:rPr>
+      <w:rFonts w:asciiTheme="majorHAnsi" w:eastAsiaTheme="majorEastAsia" w:hAnsiTheme="majorHAnsi" w:cstheme="majorBidi"/>
+      <w:color w:val="2E74B5" w:themeColor="accent1" w:themeShade="BF"/>
+    </w:rPr>
+  </w:style>
+  <w:style w:type="character" w:customStyle="1" w:styleId="Heading6Char">
+    <w:name w:val="Heading 6 Char"/>
+    <w:basedOn w:val="DefaultParagraphFont"/>
+    <w:link w:val="Heading6"/>
+    <w:uiPriority w:val="9"/>
+    <w:semiHidden/>
+    <w:rsid w:val="002B5B7C"/>
+    <w:rPr>
+      <w:rFonts w:asciiTheme="majorHAnsi" w:eastAsiaTheme="majorEastAsia" w:hAnsiTheme="majorHAnsi" w:cstheme="majorBidi"/>
+      <w:color w:val="1F4D78" w:themeColor="accent1" w:themeShade="7F"/>
+    </w:rPr>
+  </w:style>
+  <w:style w:type="character" w:customStyle="1" w:styleId="katex-mathml">
+    <w:name w:val="katex-mathml"/>
+    <w:basedOn w:val="DefaultParagraphFont"/>
+    <w:rsid w:val="002B5B7C"/>
+  </w:style>
+  <w:style w:type="character" w:customStyle="1" w:styleId="mord">
+    <w:name w:val="mord"/>
+    <w:basedOn w:val="DefaultParagraphFont"/>
+    <w:rsid w:val="002B5B7C"/>
+  </w:style>
+  <w:style w:type="character" w:customStyle="1" w:styleId="mbin">
+    <w:name w:val="mbin"/>
+    <w:basedOn w:val="DefaultParagraphFont"/>
+    <w:rsid w:val="002B5B7C"/>
+  </w:style>
+  <w:style w:type="character" w:customStyle="1" w:styleId="mrel">
+    <w:name w:val="mrel"/>
+    <w:basedOn w:val="DefaultParagraphFont"/>
+    <w:rsid w:val="002B5B7C"/>
+  </w:style>
+  <w:style w:type="character" w:customStyle="1" w:styleId="mopen">
+    <w:name w:val="mopen"/>
+    <w:basedOn w:val="DefaultParagraphFont"/>
+    <w:rsid w:val="002B5B7C"/>
+  </w:style>
+  <w:style w:type="character" w:customStyle="1" w:styleId="mclose">
+    <w:name w:val="mclose"/>
+    <w:basedOn w:val="DefaultParagraphFont"/>
+    <w:rsid w:val="002B5B7C"/>
+  </w:style>
+  <w:style w:type="character" w:customStyle="1" w:styleId="hljs-builtin">
+    <w:name w:val="hljs-built_in"/>
+    <w:basedOn w:val="DefaultParagraphFont"/>
+    <w:rsid w:val="002B5B7C"/>
   </w:style>
 </w:styles>
 </file>

</xml_diff>